<commit_message>
Updated resume for continuous round
</commit_message>
<xml_diff>
--- a/1B_continuousRound.docx
+++ b/1B_continuousRound.docx
@@ -4,13 +4,14 @@
   <w:body>
     <w:tbl>
       <w:tblPr>
+        <w:tblStyle w:val="TableGrid"/>
         <w:tblW w:w="5000" w:type="pct"/>
         <w:tblLook w:val="01E0" w:firstRow="1" w:lastRow="1" w:firstColumn="1" w:lastColumn="1" w:noHBand="0" w:noVBand="0"/>
       </w:tblPr>
       <w:tblGrid>
         <w:gridCol w:w="3096"/>
-        <w:gridCol w:w="3980"/>
-        <w:gridCol w:w="3004"/>
+        <w:gridCol w:w="3974"/>
+        <w:gridCol w:w="3000"/>
       </w:tblGrid>
       <w:tr>
         <w:trPr>
@@ -19,8 +20,6 @@
         <w:tc>
           <w:tcPr>
             <w:tcW w:w="1536" w:type="pct"/>
-            <w:shd w:val="clear" w:color="auto" w:fill="auto"/>
-            <w:vAlign w:val="center"/>
           </w:tcPr>
           <w:p>
             <w:pPr>
@@ -60,40 +59,46 @@
         <w:tc>
           <w:tcPr>
             <w:tcW w:w="1957" w:type="pct"/>
-            <w:shd w:val="clear" w:color="auto" w:fill="auto"/>
-            <w:vAlign w:val="center"/>
           </w:tcPr>
           <w:p>
             <w:pPr>
               <w:pStyle w:val="Heading1"/>
               <w:jc w:val="center"/>
+              <w:rPr>
+                <w:rFonts w:ascii="Verdana" w:hAnsi="Verdana"/>
+              </w:rPr>
             </w:pPr>
             <w:r>
               <w:rPr>
+                <w:rFonts w:ascii="Verdana" w:hAnsi="Verdana"/>
                 <w:sz w:val="36"/>
               </w:rPr>
               <w:t>PHAT</w:t>
             </w:r>
             <w:r>
               <w:rPr>
+                <w:rFonts w:ascii="Verdana" w:hAnsi="Verdana"/>
                 <w:sz w:val="36"/>
               </w:rPr>
               <w:t xml:space="preserve"> </w:t>
             </w:r>
             <w:r>
               <w:rPr>
+                <w:rFonts w:ascii="Verdana" w:hAnsi="Verdana"/>
                 <w:sz w:val="36"/>
               </w:rPr>
               <w:t>D</w:t>
             </w:r>
             <w:r>
               <w:rPr>
+                <w:rFonts w:ascii="Verdana" w:hAnsi="Verdana"/>
                 <w:sz w:val="36"/>
               </w:rPr>
               <w:t xml:space="preserve">. </w:t>
             </w:r>
             <w:r>
               <w:rPr>
+                <w:rFonts w:ascii="Verdana" w:hAnsi="Verdana"/>
                 <w:sz w:val="36"/>
               </w:rPr>
               <w:t>TRAN</w:t>
@@ -103,8 +108,6 @@
         <w:tc>
           <w:tcPr>
             <w:tcW w:w="1507" w:type="pct"/>
-            <w:shd w:val="clear" w:color="auto" w:fill="auto"/>
-            <w:vAlign w:val="center"/>
           </w:tcPr>
           <w:p>
             <w:pPr>
@@ -193,11 +196,6 @@
           <w:tcPr>
             <w:tcW w:w="5000" w:type="pct"/>
             <w:gridSpan w:val="3"/>
-            <w:tcBorders>
-              <w:bottom w:val="single" w:sz="4" w:space="0" w:color="auto"/>
-            </w:tcBorders>
-            <w:shd w:val="clear" w:color="auto" w:fill="auto"/>
-            <w:vAlign w:val="bottom"/>
           </w:tcPr>
           <w:p>
             <w:pPr>
@@ -229,11 +227,6 @@
         <w:tc>
           <w:tcPr>
             <w:tcW w:w="1513" w:type="pct"/>
-            <w:tcBorders>
-              <w:top w:val="single" w:sz="4" w:space="0" w:color="auto"/>
-            </w:tcBorders>
-            <w:shd w:val="clear" w:color="auto" w:fill="auto"/>
-            <w:vAlign w:val="bottom"/>
           </w:tcPr>
           <w:p>
             <w:pPr>
@@ -268,18 +261,22 @@
                 <w:sz w:val="22"/>
                 <w:szCs w:val="22"/>
               </w:rPr>
-              <w:t>Co - op</w:t>
+              <w:t>Co-O</w:t>
+            </w:r>
+            <w:r>
+              <w:rPr>
+                <w:rFonts w:ascii="Calibri" w:hAnsi="Calibri" w:cs="Calibri"/>
+                <w:b/>
+                <w:sz w:val="22"/>
+                <w:szCs w:val="22"/>
+              </w:rPr>
+              <w:t>p</w:t>
             </w:r>
           </w:p>
         </w:tc>
         <w:tc>
           <w:tcPr>
             <w:tcW w:w="1974" w:type="pct"/>
-            <w:tcBorders>
-              <w:top w:val="single" w:sz="4" w:space="0" w:color="auto"/>
-            </w:tcBorders>
-            <w:shd w:val="clear" w:color="auto" w:fill="auto"/>
-            <w:vAlign w:val="bottom"/>
           </w:tcPr>
           <w:p>
             <w:pPr>
@@ -291,25 +288,31 @@
                 <w:szCs w:val="22"/>
               </w:rPr>
             </w:pPr>
-            <w:r>
-              <w:rPr>
-                <w:rFonts w:ascii="Calibri" w:hAnsi="Calibri" w:cs="Calibri"/>
-                <w:b/>
-                <w:sz w:val="22"/>
-                <w:szCs w:val="22"/>
-              </w:rPr>
-              <w:t>fundserv</w:t>
-            </w:r>
+            <w:proofErr w:type="spellStart"/>
+            <w:r>
+              <w:rPr>
+                <w:rFonts w:ascii="Calibri" w:hAnsi="Calibri" w:cs="Calibri"/>
+                <w:b/>
+                <w:sz w:val="22"/>
+                <w:szCs w:val="22"/>
+              </w:rPr>
+              <w:t>F</w:t>
+            </w:r>
+            <w:r>
+              <w:rPr>
+                <w:rFonts w:ascii="Calibri" w:hAnsi="Calibri" w:cs="Calibri"/>
+                <w:b/>
+                <w:sz w:val="22"/>
+                <w:szCs w:val="22"/>
+              </w:rPr>
+              <w:t>undserv</w:t>
+            </w:r>
+            <w:proofErr w:type="spellEnd"/>
           </w:p>
         </w:tc>
         <w:tc>
           <w:tcPr>
             <w:tcW w:w="1513" w:type="pct"/>
-            <w:tcBorders>
-              <w:top w:val="single" w:sz="4" w:space="0" w:color="auto"/>
-            </w:tcBorders>
-            <w:shd w:val="clear" w:color="auto" w:fill="auto"/>
-            <w:vAlign w:val="bottom"/>
           </w:tcPr>
           <w:p>
             <w:pPr>
@@ -359,8 +362,6 @@
           <w:tcPr>
             <w:tcW w:w="5000" w:type="pct"/>
             <w:gridSpan w:val="3"/>
-            <w:shd w:val="clear" w:color="auto" w:fill="auto"/>
-            <w:vAlign w:val="bottom"/>
           </w:tcPr>
           <w:p>
             <w:pPr>
@@ -402,31 +403,41 @@
                 <w:sz w:val="22"/>
                 <w:szCs w:val="22"/>
               </w:rPr>
-              <w:t>Reduced time to render the user’s buddy list by 75</w:t>
-            </w:r>
-            <w:r>
-              <w:rPr>
-                <w:rFonts w:ascii="Calibri" w:hAnsi="Calibri" w:cs="Calibri"/>
-                <w:sz w:val="22"/>
-                <w:szCs w:val="22"/>
-              </w:rPr>
-              <w:t>%</w:t>
-            </w:r>
-            <w:r>
-              <w:rPr>
-                <w:rFonts w:ascii="Calibri" w:hAnsi="Calibri" w:cs="Calibri"/>
-                <w:sz w:val="22"/>
-                <w:szCs w:val="22"/>
-              </w:rPr>
-              <w:t xml:space="preserve"> by implementing prediction algorithm</w:t>
-            </w:r>
-            <w:r>
-              <w:rPr>
-                <w:rFonts w:ascii="Calibri" w:hAnsi="Calibri" w:cs="Calibri"/>
-                <w:sz w:val="22"/>
-                <w:szCs w:val="22"/>
-              </w:rPr>
-              <w:t xml:space="preserve">. </w:t>
+              <w:t xml:space="preserve">Served 50% of </w:t>
+            </w:r>
+            <w:proofErr w:type="spellStart"/>
+            <w:r>
+              <w:rPr>
+                <w:rFonts w:ascii="Calibri" w:hAnsi="Calibri" w:cs="Calibri"/>
+                <w:sz w:val="22"/>
+                <w:szCs w:val="22"/>
+              </w:rPr>
+              <w:t>fundserv’s</w:t>
+            </w:r>
+            <w:proofErr w:type="spellEnd"/>
+            <w:r>
+              <w:rPr>
+                <w:rFonts w:ascii="Calibri" w:hAnsi="Calibri" w:cs="Calibri"/>
+                <w:sz w:val="22"/>
+                <w:szCs w:val="22"/>
+              </w:rPr>
+              <w:t xml:space="preserve"> employees within the first hour after the launch of the project</w:t>
+            </w:r>
+            <w:r>
+              <w:rPr>
+                <w:rFonts w:ascii="Calibri" w:hAnsi="Calibri" w:cs="Calibri"/>
+                <w:sz w:val="22"/>
+                <w:szCs w:val="22"/>
+              </w:rPr>
+              <w:t>.</w:t>
+            </w:r>
+            <w:r>
+              <w:rPr>
+                <w:rFonts w:ascii="Calibri" w:hAnsi="Calibri" w:cs="Calibri"/>
+                <w:sz w:val="22"/>
+                <w:szCs w:val="22"/>
+              </w:rPr>
+              <w:t xml:space="preserve"> </w:t>
             </w:r>
           </w:p>
           <w:p>
@@ -451,55 +462,23 @@
                 <w:sz w:val="22"/>
                 <w:szCs w:val="22"/>
               </w:rPr>
-              <w:t>Implemented iChat integration with OS X Spotlight Search by creating tool</w:t>
-            </w:r>
-            <w:r>
-              <w:rPr>
-                <w:rFonts w:ascii="Calibri" w:hAnsi="Calibri" w:cs="Calibri"/>
-                <w:sz w:val="22"/>
-                <w:szCs w:val="22"/>
-              </w:rPr>
-              <w:t xml:space="preserve"> </w:t>
-            </w:r>
-            <w:r>
-              <w:rPr>
-                <w:rFonts w:ascii="Calibri" w:hAnsi="Calibri" w:cs="Calibri"/>
-                <w:sz w:val="22"/>
-                <w:szCs w:val="22"/>
-              </w:rPr>
-              <w:t xml:space="preserve">which extracts metadata from </w:t>
-            </w:r>
-            <w:r>
-              <w:rPr>
-                <w:rFonts w:ascii="Calibri" w:hAnsi="Calibri" w:cs="Calibri"/>
-                <w:sz w:val="22"/>
-                <w:szCs w:val="22"/>
-              </w:rPr>
-              <w:t xml:space="preserve">saved chat transcripts and provides metadata to </w:t>
-            </w:r>
-            <w:r>
-              <w:rPr>
-                <w:rFonts w:ascii="Calibri" w:hAnsi="Calibri" w:cs="Calibri"/>
-                <w:sz w:val="22"/>
-                <w:szCs w:val="22"/>
-              </w:rPr>
-              <w:t>a</w:t>
-            </w:r>
-            <w:r>
-              <w:rPr>
-                <w:rFonts w:ascii="Calibri" w:hAnsi="Calibri" w:cs="Calibri"/>
-                <w:sz w:val="22"/>
-                <w:szCs w:val="22"/>
-              </w:rPr>
-              <w:t xml:space="preserve"> system-wide s</w:t>
-            </w:r>
-            <w:r>
-              <w:rPr>
-                <w:rFonts w:ascii="Calibri" w:hAnsi="Calibri" w:cs="Calibri"/>
-                <w:sz w:val="22"/>
-                <w:szCs w:val="22"/>
-              </w:rPr>
-              <w:t xml:space="preserve">earch database.  </w:t>
+              <w:t xml:space="preserve">Provided useful up-to-date system information for at least 33 </w:t>
+            </w:r>
+            <w:r>
+              <w:rPr>
+                <w:rFonts w:ascii="Calibri" w:hAnsi="Calibri" w:cs="Calibri"/>
+                <w:sz w:val="22"/>
+                <w:szCs w:val="22"/>
+              </w:rPr>
+              <w:t xml:space="preserve">IT staffs </w:t>
+            </w:r>
+            <w:r>
+              <w:rPr>
+                <w:rFonts w:ascii="Calibri" w:hAnsi="Calibri" w:cs="Calibri"/>
+                <w:sz w:val="22"/>
+                <w:szCs w:val="22"/>
+              </w:rPr>
+              <w:t xml:space="preserve">in May 2016.  </w:t>
             </w:r>
           </w:p>
           <w:p>
@@ -524,74 +503,107 @@
                 <w:sz w:val="22"/>
                 <w:szCs w:val="22"/>
               </w:rPr>
-              <w:t>Redesigned</w:t>
-            </w:r>
-            <w:r>
-              <w:rPr>
-                <w:rFonts w:ascii="Calibri" w:hAnsi="Calibri" w:cs="Calibri"/>
-                <w:sz w:val="22"/>
-                <w:szCs w:val="22"/>
-              </w:rPr>
-              <w:t xml:space="preserve"> </w:t>
-            </w:r>
-            <w:r>
-              <w:rPr>
-                <w:rFonts w:ascii="Calibri" w:hAnsi="Calibri" w:cs="Calibri"/>
-                <w:sz w:val="22"/>
-                <w:szCs w:val="22"/>
-              </w:rPr>
-              <w:t xml:space="preserve">chat </w:t>
-            </w:r>
-            <w:r>
-              <w:rPr>
-                <w:rFonts w:ascii="Calibri" w:hAnsi="Calibri" w:cs="Calibri"/>
-                <w:sz w:val="22"/>
-                <w:szCs w:val="22"/>
-              </w:rPr>
-              <w:t>file</w:t>
-            </w:r>
-            <w:r>
-              <w:rPr>
-                <w:rFonts w:ascii="Calibri" w:hAnsi="Calibri" w:cs="Calibri"/>
-                <w:sz w:val="22"/>
-                <w:szCs w:val="22"/>
-              </w:rPr>
-              <w:t xml:space="preserve"> format and implemented backwards</w:t>
-            </w:r>
-            <w:r>
-              <w:rPr>
-                <w:rFonts w:ascii="Calibri" w:hAnsi="Calibri" w:cs="Calibri"/>
-                <w:sz w:val="22"/>
-                <w:szCs w:val="22"/>
-              </w:rPr>
-              <w:t xml:space="preserve"> compatibility </w:t>
-            </w:r>
-            <w:r>
-              <w:rPr>
-                <w:rFonts w:ascii="Calibri" w:hAnsi="Calibri" w:cs="Calibri"/>
-                <w:sz w:val="22"/>
-                <w:szCs w:val="22"/>
-              </w:rPr>
-              <w:t>for search</w:t>
-            </w:r>
-            <w:r>
-              <w:rPr>
-                <w:rFonts w:ascii="Calibri" w:hAnsi="Calibri" w:cs="Calibri"/>
-                <w:sz w:val="22"/>
-                <w:szCs w:val="22"/>
-              </w:rPr>
-              <w:t xml:space="preserve">. </w:t>
+              <w:t>Implemented report generating system</w:t>
+            </w:r>
+            <w:r>
+              <w:rPr>
+                <w:rFonts w:ascii="Calibri" w:hAnsi="Calibri" w:cs="Calibri"/>
+                <w:sz w:val="22"/>
+                <w:szCs w:val="22"/>
+              </w:rPr>
+              <w:t xml:space="preserve"> on a server that gets run daily through </w:t>
+            </w:r>
+            <w:proofErr w:type="spellStart"/>
+            <w:r>
+              <w:rPr>
+                <w:rFonts w:ascii="Calibri" w:hAnsi="Calibri" w:cs="Calibri"/>
+                <w:sz w:val="22"/>
+                <w:szCs w:val="22"/>
+              </w:rPr>
+              <w:t>crontab</w:t>
+            </w:r>
+            <w:proofErr w:type="spellEnd"/>
+            <w:r>
+              <w:rPr>
+                <w:rFonts w:ascii="Calibri" w:hAnsi="Calibri" w:cs="Calibri"/>
+                <w:sz w:val="22"/>
+                <w:szCs w:val="22"/>
+              </w:rPr>
+              <w:t xml:space="preserve"> and Control M tool.</w:t>
             </w:r>
           </w:p>
           <w:p>
             <w:pPr>
-              <w:ind w:left="252"/>
+              <w:numPr>
+                <w:ilvl w:val="0"/>
+                <w:numId w:val="1"/>
+              </w:numPr>
+              <w:tabs>
+                <w:tab w:val="clear" w:pos="720"/>
+              </w:tabs>
+              <w:ind w:left="252" w:hanging="180"/>
               <w:rPr>
                 <w:rFonts w:ascii="Calibri" w:hAnsi="Calibri" w:cs="Calibri"/>
                 <w:sz w:val="22"/>
                 <w:szCs w:val="22"/>
               </w:rPr>
             </w:pPr>
+            <w:r>
+              <w:rPr>
+                <w:rFonts w:ascii="Calibri" w:hAnsi="Calibri" w:cs="Calibri"/>
+                <w:sz w:val="22"/>
+                <w:szCs w:val="22"/>
+              </w:rPr>
+              <w:t xml:space="preserve">Designed </w:t>
+            </w:r>
+            <w:r>
+              <w:rPr>
+                <w:rFonts w:ascii="Calibri" w:hAnsi="Calibri" w:cs="Calibri"/>
+                <w:sz w:val="22"/>
+                <w:szCs w:val="22"/>
+              </w:rPr>
+              <w:t xml:space="preserve">intuitive </w:t>
+            </w:r>
+            <w:r>
+              <w:rPr>
+                <w:rFonts w:ascii="Calibri" w:hAnsi="Calibri" w:cs="Calibri"/>
+                <w:sz w:val="22"/>
+                <w:szCs w:val="22"/>
+              </w:rPr>
+              <w:t>user-interface</w:t>
+            </w:r>
+            <w:r>
+              <w:rPr>
+                <w:rFonts w:ascii="Calibri" w:hAnsi="Calibri" w:cs="Calibri"/>
+                <w:sz w:val="22"/>
+                <w:szCs w:val="22"/>
+              </w:rPr>
+              <w:t xml:space="preserve"> for report-hosting </w:t>
+            </w:r>
+            <w:r>
+              <w:rPr>
+                <w:rFonts w:ascii="Calibri" w:hAnsi="Calibri" w:cs="Calibri"/>
+                <w:sz w:val="22"/>
+                <w:szCs w:val="22"/>
+              </w:rPr>
+              <w:t>websites</w:t>
+            </w:r>
+            <w:r>
+              <w:rPr>
+                <w:rFonts w:ascii="Calibri" w:hAnsi="Calibri" w:cs="Calibri"/>
+                <w:sz w:val="22"/>
+                <w:szCs w:val="22"/>
+              </w:rPr>
+              <w:t>; improved websites navigation</w:t>
+            </w:r>
+            <w:r>
+              <w:rPr>
+                <w:rFonts w:ascii="Calibri" w:hAnsi="Calibri" w:cs="Calibri"/>
+                <w:sz w:val="22"/>
+                <w:szCs w:val="22"/>
+              </w:rPr>
+              <w:t>.</w:t>
+            </w:r>
           </w:p>
         </w:tc>
       </w:tr>
@@ -600,11 +612,6 @@
           <w:tcPr>
             <w:tcW w:w="5000" w:type="pct"/>
             <w:gridSpan w:val="3"/>
-            <w:tcBorders>
-              <w:bottom w:val="single" w:sz="4" w:space="0" w:color="auto"/>
-            </w:tcBorders>
-            <w:shd w:val="clear" w:color="auto" w:fill="auto"/>
-            <w:vAlign w:val="bottom"/>
           </w:tcPr>
           <w:p>
             <w:pPr>
@@ -632,11 +639,6 @@
         <w:tc>
           <w:tcPr>
             <w:tcW w:w="1536" w:type="pct"/>
-            <w:tcBorders>
-              <w:top w:val="single" w:sz="4" w:space="0" w:color="auto"/>
-            </w:tcBorders>
-            <w:shd w:val="clear" w:color="auto" w:fill="auto"/>
-            <w:vAlign w:val="bottom"/>
           </w:tcPr>
           <w:p>
             <w:pPr>
@@ -679,11 +681,6 @@
         <w:tc>
           <w:tcPr>
             <w:tcW w:w="1957" w:type="pct"/>
-            <w:tcBorders>
-              <w:top w:val="single" w:sz="4" w:space="0" w:color="auto"/>
-            </w:tcBorders>
-            <w:shd w:val="clear" w:color="auto" w:fill="auto"/>
-            <w:vAlign w:val="bottom"/>
           </w:tcPr>
           <w:p>
             <w:pPr>
@@ -714,16 +711,13 @@
               </w:rPr>
               <w:t>Waterloo</w:t>
             </w:r>
+            <w:bookmarkStart w:id="0" w:name="_GoBack"/>
+            <w:bookmarkEnd w:id="0"/>
           </w:p>
         </w:tc>
         <w:tc>
           <w:tcPr>
             <w:tcW w:w="1507" w:type="pct"/>
-            <w:tcBorders>
-              <w:top w:val="single" w:sz="4" w:space="0" w:color="auto"/>
-            </w:tcBorders>
-            <w:shd w:val="clear" w:color="auto" w:fill="auto"/>
-            <w:vAlign w:val="bottom"/>
           </w:tcPr>
           <w:p>
             <w:pPr>
@@ -791,7 +785,6 @@
           <w:tcPr>
             <w:tcW w:w="5000" w:type="pct"/>
             <w:gridSpan w:val="3"/>
-            <w:shd w:val="clear" w:color="auto" w:fill="auto"/>
           </w:tcPr>
           <w:p>
             <w:pPr>
@@ -849,8 +842,6 @@
               </w:rPr>
               <w:t xml:space="preserve"> GPA: 3.5</w:t>
             </w:r>
-            <w:bookmarkStart w:id="0" w:name="_GoBack"/>
-            <w:bookmarkEnd w:id="0"/>
           </w:p>
         </w:tc>
       </w:tr>
@@ -859,11 +850,6 @@
           <w:tcPr>
             <w:tcW w:w="5000" w:type="pct"/>
             <w:gridSpan w:val="3"/>
-            <w:tcBorders>
-              <w:bottom w:val="single" w:sz="4" w:space="0" w:color="auto"/>
-            </w:tcBorders>
-            <w:shd w:val="clear" w:color="auto" w:fill="auto"/>
-            <w:vAlign w:val="bottom"/>
           </w:tcPr>
           <w:p>
             <w:pPr>
@@ -892,11 +878,6 @@
           <w:tcPr>
             <w:tcW w:w="5000" w:type="pct"/>
             <w:gridSpan w:val="3"/>
-            <w:tcBorders>
-              <w:top w:val="single" w:sz="4" w:space="0" w:color="auto"/>
-            </w:tcBorders>
-            <w:shd w:val="clear" w:color="auto" w:fill="auto"/>
-            <w:vAlign w:val="bottom"/>
           </w:tcPr>
           <w:p>
             <w:pPr>
@@ -937,7 +918,6 @@
           <w:tcPr>
             <w:tcW w:w="5000" w:type="pct"/>
             <w:gridSpan w:val="3"/>
-            <w:shd w:val="clear" w:color="auto" w:fill="auto"/>
           </w:tcPr>
           <w:p>
             <w:pPr>
@@ -951,6 +931,7 @@
               <w:ind w:left="252" w:hanging="180"/>
               <w:rPr>
                 <w:rFonts w:ascii="Calibri" w:hAnsi="Calibri" w:cs="Calibri"/>
+                <w:b/>
                 <w:sz w:val="22"/>
                 <w:szCs w:val="20"/>
               </w:rPr>
@@ -962,79 +943,87 @@
                 <w:sz w:val="22"/>
                 <w:szCs w:val="20"/>
               </w:rPr>
-              <w:t xml:space="preserve">Multi-User Drawing Tool </w:t>
-            </w:r>
-            <w:r>
-              <w:rPr>
-                <w:rFonts w:ascii="Calibri" w:hAnsi="Calibri" w:cs="Calibri"/>
-                <w:sz w:val="22"/>
-                <w:szCs w:val="20"/>
-              </w:rPr>
-              <w:t>(</w:t>
-            </w:r>
-            <w:r>
-              <w:rPr>
-                <w:rFonts w:ascii="Calibri" w:hAnsi="Calibri" w:cs="Calibri"/>
-                <w:sz w:val="22"/>
-                <w:szCs w:val="20"/>
-              </w:rPr>
-              <w:t>2004</w:t>
-            </w:r>
-            <w:r>
-              <w:rPr>
-                <w:rFonts w:ascii="Calibri" w:hAnsi="Calibri" w:cs="Calibri"/>
-                <w:sz w:val="22"/>
-                <w:szCs w:val="20"/>
-              </w:rPr>
-              <w:t>)</w:t>
-            </w:r>
-            <w:r>
-              <w:rPr>
-                <w:rFonts w:ascii="Calibri" w:hAnsi="Calibri" w:cs="Calibri"/>
-                <w:sz w:val="22"/>
-                <w:szCs w:val="20"/>
-              </w:rPr>
-              <w:t xml:space="preserve">. Electronic classroom where </w:t>
-            </w:r>
-            <w:r>
-              <w:rPr>
-                <w:rFonts w:ascii="Calibri" w:hAnsi="Calibri" w:cs="Calibri"/>
-                <w:sz w:val="22"/>
-                <w:szCs w:val="20"/>
-              </w:rPr>
-              <w:t xml:space="preserve">multiple users can view and simultaneously </w:t>
-            </w:r>
-            <w:r>
-              <w:rPr>
-                <w:rFonts w:ascii="Calibri" w:hAnsi="Calibri" w:cs="Calibri"/>
-                <w:sz w:val="22"/>
-                <w:szCs w:val="20"/>
-              </w:rPr>
-              <w:t>draw</w:t>
-            </w:r>
-            <w:r>
-              <w:rPr>
-                <w:rFonts w:ascii="Calibri" w:hAnsi="Calibri" w:cs="Calibri"/>
-                <w:sz w:val="22"/>
-                <w:szCs w:val="20"/>
-              </w:rPr>
-              <w:t xml:space="preserve"> on a “chalkboard” with each</w:t>
-            </w:r>
-            <w:r>
-              <w:rPr>
-                <w:rFonts w:ascii="Calibri" w:hAnsi="Calibri" w:cs="Calibri"/>
-                <w:sz w:val="22"/>
-                <w:szCs w:val="20"/>
-              </w:rPr>
-              <w:t xml:space="preserve"> person’s edits synchronized.  C++,</w:t>
-            </w:r>
-            <w:r>
-              <w:rPr>
-                <w:rFonts w:ascii="Calibri" w:hAnsi="Calibri" w:cs="Calibri"/>
-                <w:sz w:val="22"/>
-                <w:szCs w:val="20"/>
-              </w:rPr>
-              <w:t xml:space="preserve"> MFC</w:t>
+              <w:t>5-minute-book</w:t>
+            </w:r>
+            <w:r>
+              <w:rPr>
+                <w:rFonts w:ascii="Calibri" w:hAnsi="Calibri" w:cs="Calibri"/>
+                <w:b/>
+                <w:sz w:val="22"/>
+                <w:szCs w:val="20"/>
+              </w:rPr>
+              <w:t xml:space="preserve"> </w:t>
+            </w:r>
+            <w:r>
+              <w:rPr>
+                <w:rFonts w:ascii="Calibri" w:hAnsi="Calibri" w:cs="Calibri"/>
+                <w:sz w:val="22"/>
+                <w:szCs w:val="20"/>
+              </w:rPr>
+              <w:t>(May 2016)</w:t>
+            </w:r>
+            <w:r>
+              <w:rPr>
+                <w:rFonts w:ascii="Calibri" w:hAnsi="Calibri" w:cs="Calibri"/>
+                <w:sz w:val="22"/>
+                <w:szCs w:val="20"/>
+              </w:rPr>
+              <w:t>:</w:t>
+            </w:r>
+            <w:r>
+              <w:rPr>
+                <w:rFonts w:ascii="Calibri" w:hAnsi="Calibri" w:cs="Calibri"/>
+                <w:sz w:val="22"/>
+                <w:szCs w:val="20"/>
+              </w:rPr>
+              <w:t xml:space="preserve"> A web app that allows user to navigate and read visual, directive-focused version of non-fiction books.</w:t>
+            </w:r>
+          </w:p>
+          <w:p>
+            <w:pPr>
+              <w:ind w:left="252"/>
+              <w:rPr>
+                <w:rFonts w:ascii="Calibri" w:hAnsi="Calibri" w:cs="Calibri"/>
+                <w:i/>
+                <w:sz w:val="22"/>
+                <w:szCs w:val="20"/>
+              </w:rPr>
+            </w:pPr>
+            <w:r>
+              <w:rPr>
+                <w:rFonts w:ascii="Calibri" w:hAnsi="Calibri" w:cs="Calibri"/>
+                <w:i/>
+                <w:sz w:val="22"/>
+                <w:szCs w:val="20"/>
+              </w:rPr>
+              <w:t xml:space="preserve">HTML </w:t>
+            </w:r>
+            <w:r>
+              <w:rPr>
+                <w:rFonts w:ascii="Calibri" w:hAnsi="Calibri" w:cs="Calibri"/>
+                <w:i/>
+                <w:sz w:val="22"/>
+                <w:szCs w:val="20"/>
+              </w:rPr>
+              <w:t>&amp; CSS</w:t>
+            </w:r>
+            <w:r>
+              <w:rPr>
+                <w:rFonts w:ascii="Calibri" w:hAnsi="Calibri" w:cs="Calibri"/>
+                <w:i/>
+                <w:sz w:val="22"/>
+                <w:szCs w:val="20"/>
+              </w:rPr>
+              <w:t>. Bootstrap. AngularJS. jQuery</w:t>
+            </w:r>
+            <w:r>
+              <w:rPr>
+                <w:rFonts w:ascii="Calibri" w:hAnsi="Calibri" w:cs="Calibri"/>
+                <w:i/>
+                <w:sz w:val="22"/>
+                <w:szCs w:val="20"/>
+              </w:rPr>
+              <w:t>.</w:t>
             </w:r>
           </w:p>
           <w:p>
@@ -1049,154 +1038,98 @@
               <w:ind w:left="252" w:hanging="180"/>
               <w:rPr>
                 <w:rFonts w:ascii="Calibri" w:hAnsi="Calibri" w:cs="Calibri"/>
-                <w:sz w:val="4"/>
-                <w:szCs w:val="2"/>
+                <w:sz w:val="22"/>
+                <w:szCs w:val="20"/>
               </w:rPr>
             </w:pPr>
-            <w:r>
-              <w:rPr>
-                <w:rFonts w:ascii="Calibri" w:hAnsi="Calibri" w:cs="Calibri"/>
-                <w:b/>
-                <w:sz w:val="22"/>
-                <w:szCs w:val="20"/>
-              </w:rPr>
-              <w:t xml:space="preserve">Synchronized Calendar </w:t>
-            </w:r>
-            <w:r>
-              <w:rPr>
-                <w:rFonts w:ascii="Calibri" w:hAnsi="Calibri" w:cs="Calibri"/>
-                <w:sz w:val="22"/>
-                <w:szCs w:val="20"/>
-              </w:rPr>
-              <w:t>(2003 – 2004)</w:t>
-            </w:r>
-            <w:r>
-              <w:rPr>
-                <w:rFonts w:ascii="Calibri" w:hAnsi="Calibri" w:cs="Calibri"/>
-                <w:sz w:val="22"/>
-                <w:szCs w:val="20"/>
-              </w:rPr>
-              <w:t xml:space="preserve">. </w:t>
-            </w:r>
-            <w:r>
-              <w:rPr>
-                <w:rFonts w:ascii="Calibri" w:hAnsi="Calibri" w:cs="Calibri"/>
-                <w:sz w:val="22"/>
-                <w:szCs w:val="20"/>
-              </w:rPr>
-              <w:t>Desktop</w:t>
-            </w:r>
-            <w:r>
-              <w:rPr>
-                <w:rFonts w:ascii="Calibri" w:hAnsi="Calibri" w:cs="Calibri"/>
-                <w:sz w:val="22"/>
-                <w:szCs w:val="20"/>
-              </w:rPr>
-              <w:t xml:space="preserve"> calendar </w:t>
-            </w:r>
-            <w:r>
-              <w:rPr>
-                <w:rFonts w:ascii="Calibri" w:hAnsi="Calibri" w:cs="Calibri"/>
-                <w:sz w:val="22"/>
-                <w:szCs w:val="20"/>
-              </w:rPr>
-              <w:t xml:space="preserve">with </w:t>
-            </w:r>
-            <w:r>
-              <w:rPr>
-                <w:rFonts w:ascii="Calibri" w:hAnsi="Calibri" w:cs="Calibri"/>
-                <w:sz w:val="22"/>
-                <w:szCs w:val="20"/>
-              </w:rPr>
-              <w:t>globally</w:t>
-            </w:r>
-            <w:r>
-              <w:rPr>
-                <w:rFonts w:ascii="Calibri" w:hAnsi="Calibri" w:cs="Calibri"/>
-                <w:sz w:val="22"/>
-                <w:szCs w:val="20"/>
-              </w:rPr>
-              <w:t xml:space="preserve"> shared</w:t>
-            </w:r>
-            <w:r>
-              <w:rPr>
-                <w:rFonts w:ascii="Calibri" w:hAnsi="Calibri" w:cs="Calibri"/>
-                <w:sz w:val="22"/>
-                <w:szCs w:val="20"/>
-              </w:rPr>
-              <w:t xml:space="preserve"> and synchronized</w:t>
-            </w:r>
-            <w:r>
-              <w:rPr>
-                <w:rFonts w:ascii="Calibri" w:hAnsi="Calibri" w:cs="Calibri"/>
-                <w:sz w:val="22"/>
-                <w:szCs w:val="20"/>
-              </w:rPr>
-              <w:t xml:space="preserve"> calendars</w:t>
-            </w:r>
-            <w:r>
-              <w:rPr>
-                <w:rFonts w:ascii="Calibri" w:hAnsi="Calibri" w:cs="Calibri"/>
-                <w:sz w:val="22"/>
-                <w:szCs w:val="20"/>
-              </w:rPr>
-              <w:t>, allowing users to schedule meetings with other user</w:t>
-            </w:r>
-            <w:r>
-              <w:rPr>
-                <w:rFonts w:ascii="Calibri" w:hAnsi="Calibri" w:cs="Calibri"/>
-                <w:sz w:val="22"/>
-                <w:szCs w:val="20"/>
-              </w:rPr>
-              <w:t>s</w:t>
-            </w:r>
-            <w:r>
-              <w:rPr>
-                <w:rFonts w:ascii="Calibri" w:hAnsi="Calibri" w:cs="Calibri"/>
-                <w:sz w:val="22"/>
-                <w:szCs w:val="20"/>
-              </w:rPr>
-              <w:t>.</w:t>
-            </w:r>
-            <w:r>
-              <w:rPr>
-                <w:rFonts w:ascii="Calibri" w:hAnsi="Calibri" w:cs="Calibri"/>
-                <w:sz w:val="22"/>
-                <w:szCs w:val="20"/>
-              </w:rPr>
-              <w:t xml:space="preserve">  </w:t>
-            </w:r>
-            <w:r>
-              <w:rPr>
-                <w:rFonts w:ascii="Calibri" w:hAnsi="Calibri" w:cs="Calibri"/>
-                <w:sz w:val="22"/>
-                <w:szCs w:val="20"/>
-              </w:rPr>
-              <w:t>C</w:t>
-            </w:r>
-            <w:r>
-              <w:rPr>
-                <w:rFonts w:ascii="Calibri" w:hAnsi="Calibri" w:cs="Calibri"/>
-                <w:sz w:val="22"/>
-                <w:szCs w:val="20"/>
-              </w:rPr>
-              <w:t>#.NET, SQL</w:t>
-            </w:r>
-            <w:r>
-              <w:rPr>
-                <w:rFonts w:ascii="Calibri" w:hAnsi="Calibri" w:cs="Calibri"/>
-                <w:sz w:val="22"/>
-                <w:szCs w:val="20"/>
-              </w:rPr>
-              <w:t xml:space="preserve">, </w:t>
-            </w:r>
-            <w:r>
-              <w:rPr>
-                <w:rFonts w:ascii="Calibri" w:hAnsi="Calibri" w:cs="Calibri"/>
-                <w:sz w:val="22"/>
-                <w:szCs w:val="20"/>
-              </w:rPr>
-              <w:t>XML</w:t>
+            <w:proofErr w:type="spellStart"/>
+            <w:r>
+              <w:rPr>
+                <w:rFonts w:ascii="Calibri" w:hAnsi="Calibri" w:cs="Calibri"/>
+                <w:b/>
+                <w:sz w:val="22"/>
+                <w:szCs w:val="20"/>
+              </w:rPr>
+              <w:t>brainD</w:t>
+            </w:r>
+            <w:r>
+              <w:rPr>
+                <w:rFonts w:ascii="Calibri" w:hAnsi="Calibri" w:cs="Calibri"/>
+                <w:b/>
+                <w:sz w:val="22"/>
+                <w:szCs w:val="20"/>
+              </w:rPr>
+              <w:t>ump</w:t>
+            </w:r>
+            <w:proofErr w:type="spellEnd"/>
+            <w:r>
+              <w:rPr>
+                <w:rFonts w:ascii="Calibri" w:hAnsi="Calibri" w:cs="Calibri"/>
+                <w:b/>
+                <w:sz w:val="22"/>
+                <w:szCs w:val="20"/>
+              </w:rPr>
+              <w:t xml:space="preserve"> </w:t>
+            </w:r>
+            <w:r>
+              <w:rPr>
+                <w:rFonts w:ascii="Calibri" w:hAnsi="Calibri" w:cs="Calibri"/>
+                <w:sz w:val="22"/>
+                <w:szCs w:val="20"/>
+              </w:rPr>
+              <w:t>(</w:t>
+            </w:r>
+            <w:r>
+              <w:rPr>
+                <w:rFonts w:ascii="Calibri" w:hAnsi="Calibri" w:cs="Calibri"/>
+                <w:sz w:val="22"/>
+                <w:szCs w:val="20"/>
+              </w:rPr>
+              <w:t>May 2016</w:t>
+            </w:r>
+            <w:r>
+              <w:rPr>
+                <w:rFonts w:ascii="Calibri" w:hAnsi="Calibri" w:cs="Calibri"/>
+                <w:sz w:val="22"/>
+                <w:szCs w:val="20"/>
+              </w:rPr>
+              <w:t>)</w:t>
+            </w:r>
+            <w:r>
+              <w:rPr>
+                <w:rFonts w:ascii="Calibri" w:hAnsi="Calibri" w:cs="Calibri"/>
+                <w:sz w:val="22"/>
+                <w:szCs w:val="20"/>
+              </w:rPr>
+              <w:t>:</w:t>
+            </w:r>
+            <w:r>
+              <w:rPr>
+                <w:rFonts w:ascii="Calibri" w:hAnsi="Calibri" w:cs="Calibri"/>
+                <w:sz w:val="22"/>
+                <w:szCs w:val="20"/>
+              </w:rPr>
+              <w:t xml:space="preserve"> A desktop app that let users quickly jot down important tasks on their minds, then it assists the users in completing these tasks. Inspired by “Getting Things Done” by David Allen </w:t>
+            </w:r>
+          </w:p>
+          <w:p>
+            <w:pPr>
+              <w:ind w:left="252"/>
+              <w:rPr>
+                <w:rFonts w:ascii="Calibri" w:hAnsi="Calibri" w:cs="Calibri"/>
+                <w:i/>
+                <w:sz w:val="22"/>
+                <w:szCs w:val="20"/>
+              </w:rPr>
+            </w:pPr>
+            <w:r>
+              <w:rPr>
+                <w:rFonts w:ascii="Calibri" w:hAnsi="Calibri" w:cs="Calibri"/>
+                <w:i/>
+                <w:sz w:val="22"/>
+                <w:szCs w:val="20"/>
+              </w:rPr>
+              <w:t>Java. Eclipse IDE.</w:t>
             </w:r>
           </w:p>
           <w:p>
@@ -1211,18 +1144,29 @@
               <w:ind w:left="252" w:hanging="180"/>
               <w:rPr>
                 <w:rFonts w:ascii="Calibri" w:hAnsi="Calibri" w:cs="Calibri"/>
-                <w:sz w:val="10"/>
-                <w:szCs w:val="10"/>
+                <w:sz w:val="4"/>
+                <w:szCs w:val="2"/>
               </w:rPr>
             </w:pPr>
-            <w:r>
-              <w:rPr>
-                <w:rFonts w:ascii="Calibri" w:hAnsi="Calibri" w:cs="Calibri"/>
-                <w:b/>
-                <w:sz w:val="22"/>
-                <w:szCs w:val="20"/>
-              </w:rPr>
-              <w:t xml:space="preserve">Operating System </w:t>
+            <w:proofErr w:type="spellStart"/>
+            <w:r>
+              <w:rPr>
+                <w:rFonts w:ascii="Calibri" w:hAnsi="Calibri" w:cs="Calibri"/>
+                <w:b/>
+                <w:sz w:val="22"/>
+                <w:szCs w:val="20"/>
+              </w:rPr>
+              <w:t>GingerRewards</w:t>
+            </w:r>
+            <w:proofErr w:type="spellEnd"/>
+            <w:r>
+              <w:rPr>
+                <w:rFonts w:ascii="Calibri" w:hAnsi="Calibri" w:cs="Calibri"/>
+                <w:b/>
+                <w:sz w:val="22"/>
+                <w:szCs w:val="20"/>
+              </w:rPr>
+              <w:t xml:space="preserve"> </w:t>
             </w:r>
             <w:r>
               <w:rPr>
@@ -1238,7 +1182,7 @@
                 <w:sz w:val="22"/>
                 <w:szCs w:val="20"/>
               </w:rPr>
-              <w:t>2002</w:t>
+              <w:t>Jan 2016 – Apr 2016</w:t>
             </w:r>
             <w:r>
               <w:rPr>
@@ -1254,15 +1198,7 @@
                 <w:sz w:val="22"/>
                 <w:szCs w:val="20"/>
               </w:rPr>
-              <w:t xml:space="preserve">.  UNIX-style </w:t>
-            </w:r>
-            <w:r>
-              <w:rPr>
-                <w:rFonts w:ascii="Calibri" w:hAnsi="Calibri" w:cs="Calibri"/>
-                <w:sz w:val="22"/>
-                <w:szCs w:val="20"/>
-              </w:rPr>
-              <w:t>OS</w:t>
+              <w:t>:</w:t>
             </w:r>
             <w:r>
               <w:rPr>
@@ -1278,49 +1214,342 @@
                 <w:sz w:val="22"/>
                 <w:szCs w:val="20"/>
               </w:rPr>
-              <w:t>with</w:t>
-            </w:r>
-            <w:r>
-              <w:rPr>
-                <w:rFonts w:ascii="Calibri" w:hAnsi="Calibri" w:cs="Calibri"/>
-                <w:sz w:val="22"/>
-                <w:szCs w:val="20"/>
-              </w:rPr>
-              <w:t xml:space="preserve"> scheduler, f</w:t>
-            </w:r>
-            <w:r>
-              <w:rPr>
-                <w:rFonts w:ascii="Calibri" w:hAnsi="Calibri" w:cs="Calibri"/>
-                <w:sz w:val="22"/>
-                <w:szCs w:val="20"/>
-              </w:rPr>
-              <w:t>ile</w:t>
-            </w:r>
-            <w:r>
-              <w:rPr>
-                <w:rFonts w:ascii="Calibri" w:hAnsi="Calibri" w:cs="Calibri"/>
-                <w:sz w:val="22"/>
-                <w:szCs w:val="20"/>
-              </w:rPr>
-              <w:t xml:space="preserve"> system, text editor and calculator</w:t>
-            </w:r>
-            <w:r>
-              <w:rPr>
-                <w:rFonts w:ascii="Calibri" w:hAnsi="Calibri" w:cs="Calibri"/>
-                <w:sz w:val="22"/>
-                <w:szCs w:val="20"/>
-              </w:rPr>
-              <w:t>. C</w:t>
+              <w:t xml:space="preserve">A loyalty point system for Ginger’s Restaurant. </w:t>
             </w:r>
           </w:p>
           <w:p>
             <w:pPr>
-              <w:rPr>
-                <w:rFonts w:ascii="Calibri" w:hAnsi="Calibri" w:cs="Calibri"/>
+              <w:ind w:left="252"/>
+              <w:rPr>
+                <w:rFonts w:ascii="Calibri" w:hAnsi="Calibri" w:cs="Calibri"/>
+                <w:i/>
+                <w:sz w:val="4"/>
+                <w:szCs w:val="2"/>
+              </w:rPr>
+            </w:pPr>
+            <w:r>
+              <w:rPr>
+                <w:rFonts w:ascii="Calibri" w:hAnsi="Calibri" w:cs="Calibri"/>
+                <w:i/>
+                <w:sz w:val="22"/>
+                <w:szCs w:val="20"/>
+              </w:rPr>
+              <w:t>HTML &amp; CSS. jQuery. JDBC Connector. MySQL. Vagrant. Spring MVC. Review Board.</w:t>
+            </w:r>
+          </w:p>
+          <w:p>
+            <w:pPr>
+              <w:numPr>
+                <w:ilvl w:val="0"/>
+                <w:numId w:val="7"/>
+              </w:numPr>
+              <w:tabs>
+                <w:tab w:val="clear" w:pos="916"/>
+              </w:tabs>
+              <w:ind w:left="252" w:hanging="180"/>
+              <w:rPr>
+                <w:rFonts w:ascii="Calibri" w:hAnsi="Calibri" w:cs="Calibri"/>
+                <w:sz w:val="22"/>
+                <w:szCs w:val="20"/>
+              </w:rPr>
+            </w:pPr>
+            <w:r>
+              <w:rPr>
+                <w:rFonts w:ascii="Calibri" w:hAnsi="Calibri" w:cs="Calibri"/>
+                <w:b/>
+                <w:sz w:val="22"/>
+                <w:szCs w:val="20"/>
+              </w:rPr>
+              <w:t xml:space="preserve">Lego </w:t>
+            </w:r>
+            <w:r>
+              <w:rPr>
+                <w:rFonts w:ascii="Calibri" w:hAnsi="Calibri" w:cs="Calibri"/>
+                <w:b/>
+                <w:sz w:val="22"/>
+                <w:szCs w:val="20"/>
+              </w:rPr>
+              <w:t>“</w:t>
+            </w:r>
+            <w:proofErr w:type="spellStart"/>
+            <w:r>
+              <w:rPr>
+                <w:rFonts w:ascii="Calibri" w:hAnsi="Calibri" w:cs="Calibri"/>
+                <w:b/>
+                <w:sz w:val="22"/>
+                <w:szCs w:val="20"/>
+              </w:rPr>
+              <w:t>S</w:t>
+            </w:r>
+            <w:r>
+              <w:rPr>
+                <w:rFonts w:ascii="Calibri" w:hAnsi="Calibri" w:cs="Calibri"/>
+                <w:b/>
+                <w:sz w:val="22"/>
+                <w:szCs w:val="20"/>
+              </w:rPr>
+              <w:t>afety</w:t>
+            </w:r>
+            <w:r>
+              <w:rPr>
+                <w:rFonts w:ascii="Calibri" w:hAnsi="Calibri" w:cs="Calibri"/>
+                <w:b/>
+                <w:sz w:val="22"/>
+                <w:szCs w:val="20"/>
+              </w:rPr>
+              <w:t>Bot</w:t>
+            </w:r>
+            <w:proofErr w:type="spellEnd"/>
+            <w:r>
+              <w:rPr>
+                <w:rFonts w:ascii="Calibri" w:hAnsi="Calibri" w:cs="Calibri"/>
+                <w:b/>
+                <w:sz w:val="22"/>
+                <w:szCs w:val="20"/>
+              </w:rPr>
+              <w:t xml:space="preserve">” </w:t>
+            </w:r>
+            <w:r>
+              <w:rPr>
+                <w:rFonts w:ascii="Calibri" w:hAnsi="Calibri" w:cs="Calibri"/>
+                <w:sz w:val="22"/>
+                <w:szCs w:val="20"/>
+              </w:rPr>
+              <w:t>(</w:t>
+            </w:r>
+            <w:r>
+              <w:rPr>
+                <w:rFonts w:ascii="Calibri" w:hAnsi="Calibri" w:cs="Calibri"/>
+                <w:sz w:val="22"/>
+                <w:szCs w:val="20"/>
+              </w:rPr>
+              <w:t>Nov 2015</w:t>
+            </w:r>
+            <w:r>
+              <w:rPr>
+                <w:rFonts w:ascii="Calibri" w:hAnsi="Calibri" w:cs="Calibri"/>
+                <w:sz w:val="22"/>
+                <w:szCs w:val="20"/>
+              </w:rPr>
+              <w:t>)</w:t>
+            </w:r>
+            <w:r>
+              <w:rPr>
+                <w:rFonts w:ascii="Calibri" w:hAnsi="Calibri" w:cs="Calibri"/>
+                <w:sz w:val="22"/>
+                <w:szCs w:val="20"/>
+              </w:rPr>
+              <w:t>:</w:t>
+            </w:r>
+            <w:r>
+              <w:rPr>
+                <w:rFonts w:ascii="Calibri" w:hAnsi="Calibri" w:cs="Calibri"/>
+                <w:sz w:val="22"/>
+                <w:szCs w:val="20"/>
+              </w:rPr>
+              <w:t xml:space="preserve"> </w:t>
+            </w:r>
+            <w:r>
+              <w:rPr>
+                <w:rFonts w:ascii="Calibri" w:hAnsi="Calibri" w:cs="Calibri"/>
+                <w:sz w:val="22"/>
+                <w:szCs w:val="20"/>
+              </w:rPr>
+              <w:t xml:space="preserve">(In a group of 4 members). A Lego vehicle that provides assistance to older population by clearing ice and reduce </w:t>
+            </w:r>
+            <w:r>
+              <w:rPr>
+                <w:rFonts w:ascii="Calibri" w:hAnsi="Calibri" w:cs="Calibri"/>
+                <w:sz w:val="22"/>
+                <w:szCs w:val="20"/>
+              </w:rPr>
+              <w:t>injury risk due to slipping.</w:t>
+            </w:r>
+          </w:p>
+          <w:p>
+            <w:pPr>
+              <w:ind w:left="252"/>
+              <w:rPr>
+                <w:rFonts w:ascii="Calibri" w:hAnsi="Calibri" w:cs="Calibri"/>
+                <w:i/>
+                <w:sz w:val="22"/>
+                <w:szCs w:val="20"/>
+              </w:rPr>
+            </w:pPr>
+            <w:r>
+              <w:rPr>
+                <w:rFonts w:ascii="Calibri" w:hAnsi="Calibri" w:cs="Calibri"/>
+                <w:i/>
+                <w:sz w:val="22"/>
+                <w:szCs w:val="20"/>
+              </w:rPr>
+              <w:t>C++</w:t>
+            </w:r>
+            <w:r>
+              <w:rPr>
+                <w:rFonts w:ascii="Calibri" w:hAnsi="Calibri" w:cs="Calibri"/>
+                <w:i/>
+                <w:sz w:val="22"/>
+                <w:szCs w:val="20"/>
+              </w:rPr>
+              <w:t xml:space="preserve">. </w:t>
+            </w:r>
+            <w:proofErr w:type="spellStart"/>
+            <w:r>
+              <w:rPr>
+                <w:rFonts w:ascii="Calibri" w:hAnsi="Calibri" w:cs="Calibri"/>
+                <w:i/>
+                <w:sz w:val="22"/>
+                <w:szCs w:val="20"/>
+              </w:rPr>
+              <w:t>RobotC</w:t>
+            </w:r>
+            <w:proofErr w:type="spellEnd"/>
+            <w:r>
+              <w:rPr>
+                <w:rFonts w:ascii="Calibri" w:hAnsi="Calibri" w:cs="Calibri"/>
+                <w:i/>
+                <w:sz w:val="22"/>
+                <w:szCs w:val="20"/>
+              </w:rPr>
+              <w:t>.</w:t>
+            </w:r>
+            <w:r>
+              <w:rPr>
+                <w:rFonts w:ascii="Calibri" w:hAnsi="Calibri" w:cs="Calibri"/>
+                <w:i/>
+                <w:sz w:val="22"/>
+                <w:szCs w:val="20"/>
+              </w:rPr>
+              <w:t xml:space="preserve"> </w:t>
+            </w:r>
+          </w:p>
+          <w:p>
+            <w:pPr>
+              <w:numPr>
+                <w:ilvl w:val="0"/>
+                <w:numId w:val="7"/>
+              </w:numPr>
+              <w:tabs>
+                <w:tab w:val="clear" w:pos="916"/>
+              </w:tabs>
+              <w:ind w:left="252" w:hanging="180"/>
+              <w:rPr>
+                <w:rFonts w:ascii="Calibri" w:hAnsi="Calibri" w:cs="Calibri"/>
+                <w:i/>
                 <w:sz w:val="14"/>
                 <w:szCs w:val="14"/>
               </w:rPr>
             </w:pPr>
+            <w:proofErr w:type="spellStart"/>
+            <w:r>
+              <w:rPr>
+                <w:rFonts w:ascii="Calibri" w:hAnsi="Calibri" w:cs="Calibri"/>
+                <w:b/>
+                <w:sz w:val="22"/>
+                <w:szCs w:val="20"/>
+              </w:rPr>
+              <w:t>smartBatteryCharger</w:t>
+            </w:r>
+            <w:proofErr w:type="spellEnd"/>
+            <w:r>
+              <w:rPr>
+                <w:rFonts w:ascii="Calibri" w:hAnsi="Calibri" w:cs="Calibri"/>
+                <w:b/>
+                <w:sz w:val="22"/>
+                <w:szCs w:val="20"/>
+              </w:rPr>
+              <w:t xml:space="preserve"> </w:t>
+            </w:r>
+            <w:r>
+              <w:rPr>
+                <w:rFonts w:ascii="Calibri" w:hAnsi="Calibri" w:cs="Calibri"/>
+                <w:sz w:val="22"/>
+                <w:szCs w:val="20"/>
+              </w:rPr>
+              <w:t>(</w:t>
+            </w:r>
+            <w:r>
+              <w:rPr>
+                <w:rFonts w:ascii="Calibri" w:hAnsi="Calibri" w:cs="Calibri"/>
+                <w:sz w:val="22"/>
+                <w:szCs w:val="20"/>
+              </w:rPr>
+              <w:t>August 2015)</w:t>
+            </w:r>
+            <w:r>
+              <w:rPr>
+                <w:rFonts w:ascii="Calibri" w:hAnsi="Calibri" w:cs="Calibri"/>
+                <w:sz w:val="22"/>
+                <w:szCs w:val="20"/>
+              </w:rPr>
+              <w:t>: A universal W</w:t>
+            </w:r>
+            <w:r>
+              <w:rPr>
+                <w:rFonts w:ascii="Calibri" w:hAnsi="Calibri" w:cs="Calibri"/>
+                <w:sz w:val="22"/>
+                <w:szCs w:val="20"/>
+              </w:rPr>
+              <w:t xml:space="preserve">indows app </w:t>
+            </w:r>
+            <w:r>
+              <w:rPr>
+                <w:rFonts w:ascii="Calibri" w:hAnsi="Calibri" w:cs="Calibri"/>
+                <w:sz w:val="22"/>
+                <w:szCs w:val="20"/>
+              </w:rPr>
+              <w:t xml:space="preserve">that controls battery flow of a Windows mobile device. </w:t>
+            </w:r>
+          </w:p>
+          <w:p>
+            <w:pPr>
+              <w:ind w:left="252"/>
+              <w:rPr>
+                <w:rFonts w:ascii="Calibri" w:hAnsi="Calibri" w:cs="Calibri"/>
+                <w:i/>
+                <w:sz w:val="14"/>
+                <w:szCs w:val="14"/>
+              </w:rPr>
+            </w:pPr>
+            <w:r>
+              <w:rPr>
+                <w:rFonts w:ascii="Calibri" w:hAnsi="Calibri" w:cs="Calibri"/>
+                <w:i/>
+                <w:sz w:val="22"/>
+                <w:szCs w:val="20"/>
+              </w:rPr>
+              <w:t xml:space="preserve">Linux. </w:t>
+            </w:r>
+            <w:proofErr w:type="spellStart"/>
+            <w:r>
+              <w:rPr>
+                <w:rFonts w:ascii="Calibri" w:hAnsi="Calibri" w:cs="Calibri"/>
+                <w:i/>
+                <w:sz w:val="22"/>
+                <w:szCs w:val="20"/>
+              </w:rPr>
+              <w:t>Github</w:t>
+            </w:r>
+            <w:proofErr w:type="spellEnd"/>
+            <w:r>
+              <w:rPr>
+                <w:rFonts w:ascii="Calibri" w:hAnsi="Calibri" w:cs="Calibri"/>
+                <w:i/>
+                <w:sz w:val="22"/>
+                <w:szCs w:val="20"/>
+              </w:rPr>
+              <w:t>.</w:t>
+            </w:r>
+            <w:r>
+              <w:rPr>
+                <w:rFonts w:ascii="Calibri" w:hAnsi="Calibri" w:cs="Calibri"/>
+                <w:i/>
+                <w:sz w:val="22"/>
+                <w:szCs w:val="20"/>
+              </w:rPr>
+              <w:t xml:space="preserve"> C#. Visual Studio</w:t>
+            </w:r>
           </w:p>
         </w:tc>
       </w:tr>
@@ -1329,11 +1558,6 @@
           <w:tcPr>
             <w:tcW w:w="5000" w:type="pct"/>
             <w:gridSpan w:val="3"/>
-            <w:tcBorders>
-              <w:bottom w:val="single" w:sz="4" w:space="0" w:color="auto"/>
-            </w:tcBorders>
-            <w:shd w:val="clear" w:color="auto" w:fill="auto"/>
-            <w:vAlign w:val="bottom"/>
           </w:tcPr>
           <w:p>
             <w:pPr>
@@ -1387,10 +1611,6 @@
           <w:tcPr>
             <w:tcW w:w="5000" w:type="pct"/>
             <w:gridSpan w:val="3"/>
-            <w:tcBorders>
-              <w:top w:val="single" w:sz="4" w:space="0" w:color="auto"/>
-            </w:tcBorders>
-            <w:shd w:val="clear" w:color="auto" w:fill="auto"/>
           </w:tcPr>
           <w:p>
             <w:pPr>
@@ -1406,91 +1626,51 @@
                 <w:b/>
                 <w:sz w:val="22"/>
               </w:rPr>
-              <w:t xml:space="preserve">Instructor (2003 – 2005): </w:t>
-            </w:r>
-            <w:r>
-              <w:rPr>
-                <w:rFonts w:ascii="Calibri" w:hAnsi="Calibri" w:cs="Calibri"/>
-                <w:sz w:val="22"/>
-              </w:rPr>
-              <w:t>Taught two full-c</w:t>
-            </w:r>
-            <w:r>
-              <w:rPr>
-                <w:rFonts w:ascii="Calibri" w:hAnsi="Calibri" w:cs="Calibri"/>
-                <w:sz w:val="22"/>
-              </w:rPr>
-              <w:t>redit Computer Science courses; average</w:t>
-            </w:r>
-            <w:r>
-              <w:rPr>
-                <w:rFonts w:ascii="Calibri" w:hAnsi="Calibri" w:cs="Calibri"/>
-                <w:sz w:val="22"/>
-              </w:rPr>
-              <w:t xml:space="preserve"> ratings of 4.8 out of 5.0.</w:t>
+              <w:t xml:space="preserve">University of Waterloo </w:t>
+            </w:r>
+            <w:r>
+              <w:rPr>
+                <w:rFonts w:ascii="Calibri" w:hAnsi="Calibri" w:cs="Calibri"/>
+                <w:b/>
+                <w:sz w:val="22"/>
+              </w:rPr>
+              <w:t>Entrance Scholarship</w:t>
+            </w:r>
+            <w:r>
+              <w:rPr>
+                <w:rFonts w:ascii="Calibri" w:hAnsi="Calibri" w:cs="Calibri"/>
+                <w:b/>
+                <w:sz w:val="22"/>
+              </w:rPr>
+              <w:t xml:space="preserve"> (2</w:t>
+            </w:r>
+            <w:r>
+              <w:rPr>
+                <w:rFonts w:ascii="Calibri" w:hAnsi="Calibri" w:cs="Calibri"/>
+                <w:b/>
+                <w:sz w:val="22"/>
+              </w:rPr>
+              <w:t>015</w:t>
+            </w:r>
+            <w:r>
+              <w:rPr>
+                <w:rFonts w:ascii="Calibri" w:hAnsi="Calibri" w:cs="Calibri"/>
+                <w:b/>
+                <w:sz w:val="22"/>
+              </w:rPr>
+              <w:t xml:space="preserve">): </w:t>
+            </w:r>
+            <w:r>
+              <w:rPr>
+                <w:rFonts w:ascii="Calibri" w:hAnsi="Calibri" w:cs="Calibri"/>
+                <w:sz w:val="22"/>
+              </w:rPr>
+              <w:t>Admission average of above 95%.</w:t>
             </w:r>
           </w:p>
           <w:p>
             <w:pPr>
               <w:pStyle w:val="Achievement"/>
-              <w:rPr>
-                <w:rFonts w:ascii="Calibri" w:hAnsi="Calibri" w:cs="Calibri"/>
-                <w:sz w:val="22"/>
-              </w:rPr>
-            </w:pPr>
-            <w:r>
-              <w:rPr>
-                <w:rFonts w:ascii="Calibri" w:hAnsi="Calibri" w:cs="Calibri"/>
-                <w:b/>
-                <w:sz w:val="22"/>
-              </w:rPr>
-              <w:t xml:space="preserve">Third Prize, Senior Design Projects: </w:t>
-            </w:r>
-            <w:r>
-              <w:rPr>
-                <w:rFonts w:ascii="Calibri" w:hAnsi="Calibri" w:cs="Calibri"/>
-                <w:sz w:val="22"/>
-              </w:rPr>
-              <w:t>Awarded 3</w:t>
-            </w:r>
-            <w:r>
-              <w:rPr>
-                <w:rFonts w:ascii="Calibri" w:hAnsi="Calibri" w:cs="Calibri"/>
-                <w:sz w:val="22"/>
-                <w:vertAlign w:val="superscript"/>
-              </w:rPr>
-              <w:t>rd</w:t>
-            </w:r>
-            <w:r>
-              <w:rPr>
-                <w:rFonts w:ascii="Calibri" w:hAnsi="Calibri" w:cs="Calibri"/>
-                <w:sz w:val="22"/>
-              </w:rPr>
-              <w:t xml:space="preserve"> prize for Synchronized Calendar project, out of </w:t>
-            </w:r>
-            <w:r>
-              <w:rPr>
-                <w:rFonts w:ascii="Calibri" w:hAnsi="Calibri" w:cs="Calibri"/>
-                <w:sz w:val="22"/>
-              </w:rPr>
-              <w:t>10</w:t>
-            </w:r>
-            <w:r>
-              <w:rPr>
-                <w:rFonts w:ascii="Calibri" w:hAnsi="Calibri" w:cs="Calibri"/>
-                <w:sz w:val="22"/>
-              </w:rPr>
-              <w:t>0 projects.</w:t>
-            </w:r>
-          </w:p>
-          <w:p>
-            <w:pPr>
-              <w:pStyle w:val="Achievement"/>
-              <w:numPr>
-                <w:ilvl w:val="0"/>
-                <w:numId w:val="0"/>
-              </w:numPr>
-              <w:ind w:left="252" w:hanging="180"/>
               <w:rPr>
                 <w:rFonts w:ascii="Calibri" w:hAnsi="Calibri" w:cs="Calibri"/>
                 <w:sz w:val="22"/>
@@ -1507,10 +1687,6 @@
           <w:tcPr>
             <w:tcW w:w="5000" w:type="pct"/>
             <w:gridSpan w:val="3"/>
-            <w:tcBorders>
-              <w:bottom w:val="single" w:sz="4" w:space="0" w:color="auto"/>
-            </w:tcBorders>
-            <w:shd w:val="clear" w:color="auto" w:fill="auto"/>
           </w:tcPr>
           <w:p>
             <w:pPr>
@@ -1545,10 +1721,6 @@
           <w:tcPr>
             <w:tcW w:w="5000" w:type="pct"/>
             <w:gridSpan w:val="3"/>
-            <w:tcBorders>
-              <w:top w:val="single" w:sz="4" w:space="0" w:color="auto"/>
-            </w:tcBorders>
-            <w:shd w:val="clear" w:color="auto" w:fill="auto"/>
           </w:tcPr>
           <w:p>
             <w:pPr>
@@ -1563,7 +1735,23 @@
                 <w:rFonts w:ascii="Calibri" w:hAnsi="Calibri" w:cs="Calibri"/>
                 <w:sz w:val="22"/>
               </w:rPr>
-              <w:t>Languages: C++, C#, Java, Python, PHP, MySQL, HTML &amp; CSS, JQuery, JavaScript, DrRacket, bash</w:t>
+              <w:t xml:space="preserve">Languages: C++, C#, Java, Python, PHP, MySQL, HTML &amp; CSS, JQuery, JavaScript, </w:t>
+            </w:r>
+            <w:proofErr w:type="spellStart"/>
+            <w:r>
+              <w:rPr>
+                <w:rFonts w:ascii="Calibri" w:hAnsi="Calibri" w:cs="Calibri"/>
+                <w:sz w:val="22"/>
+              </w:rPr>
+              <w:t>DrRacket</w:t>
+            </w:r>
+            <w:proofErr w:type="spellEnd"/>
+            <w:r>
+              <w:rPr>
+                <w:rFonts w:ascii="Calibri" w:hAnsi="Calibri" w:cs="Calibri"/>
+                <w:sz w:val="22"/>
+              </w:rPr>
+              <w:t>, bash</w:t>
             </w:r>
           </w:p>
           <w:p>
@@ -1586,8 +1774,25 @@
                 <w:rFonts w:ascii="Calibri" w:hAnsi="Calibri" w:cs="Calibri"/>
                 <w:sz w:val="22"/>
               </w:rPr>
-              <w:t xml:space="preserve">Visual Studio, Eclipse, NetBeans, Spring Tool Suite, VMware, SecureCRT, </w:t>
-            </w:r>
+              <w:t xml:space="preserve">Visual Studio, Eclipse, NetBeans, Spring Tool Suite, VMware, </w:t>
+            </w:r>
+            <w:proofErr w:type="spellStart"/>
+            <w:r>
+              <w:rPr>
+                <w:rFonts w:ascii="Calibri" w:hAnsi="Calibri" w:cs="Calibri"/>
+                <w:sz w:val="22"/>
+              </w:rPr>
+              <w:t>SecureCRT</w:t>
+            </w:r>
+            <w:proofErr w:type="spellEnd"/>
+            <w:r>
+              <w:rPr>
+                <w:rFonts w:ascii="Calibri" w:hAnsi="Calibri" w:cs="Calibri"/>
+                <w:sz w:val="22"/>
+              </w:rPr>
+              <w:t xml:space="preserve">, </w:t>
+            </w:r>
+            <w:proofErr w:type="spellStart"/>
             <w:r>
               <w:rPr>
                 <w:rFonts w:ascii="Calibri" w:hAnsi="Calibri" w:cs="Calibri"/>
@@ -1595,6 +1800,7 @@
               </w:rPr>
               <w:t>Git</w:t>
             </w:r>
+            <w:proofErr w:type="spellEnd"/>
           </w:p>
         </w:tc>
       </w:tr>
@@ -1761,6 +1967,119 @@
     </w:lvl>
   </w:abstractNum>
   <w:abstractNum w:abstractNumId="1" w15:restartNumberingAfterBreak="0">
+    <w:nsid w:val="1DF048FC"/>
+    <w:multiLevelType w:val="hybridMultilevel"/>
+    <w:tmpl w:val="FB405E00"/>
+    <w:lvl w:ilvl="0" w:tplc="2DF20B76">
+      <w:numFmt w:val="bullet"/>
+      <w:lvlText w:val="-"/>
+      <w:lvlJc w:val="left"/>
+      <w:pPr>
+        <w:ind w:left="612" w:hanging="360"/>
+      </w:pPr>
+      <w:rPr>
+        <w:rFonts w:ascii="Calibri" w:eastAsia="Times New Roman" w:hAnsi="Calibri" w:cs="Calibri" w:hint="default"/>
+        <w:b/>
+      </w:rPr>
+    </w:lvl>
+    <w:lvl w:ilvl="1" w:tplc="04090003" w:tentative="1">
+      <w:start w:val="1"/>
+      <w:numFmt w:val="bullet"/>
+      <w:lvlText w:val="o"/>
+      <w:lvlJc w:val="left"/>
+      <w:pPr>
+        <w:ind w:left="1332" w:hanging="360"/>
+      </w:pPr>
+      <w:rPr>
+        <w:rFonts w:ascii="Courier New" w:hAnsi="Courier New" w:cs="Courier New" w:hint="default"/>
+      </w:rPr>
+    </w:lvl>
+    <w:lvl w:ilvl="2" w:tplc="04090005" w:tentative="1">
+      <w:start w:val="1"/>
+      <w:numFmt w:val="bullet"/>
+      <w:lvlText w:val=""/>
+      <w:lvlJc w:val="left"/>
+      <w:pPr>
+        <w:ind w:left="2052" w:hanging="360"/>
+      </w:pPr>
+      <w:rPr>
+        <w:rFonts w:ascii="Wingdings" w:hAnsi="Wingdings" w:hint="default"/>
+      </w:rPr>
+    </w:lvl>
+    <w:lvl w:ilvl="3" w:tplc="04090001" w:tentative="1">
+      <w:start w:val="1"/>
+      <w:numFmt w:val="bullet"/>
+      <w:lvlText w:val=""/>
+      <w:lvlJc w:val="left"/>
+      <w:pPr>
+        <w:ind w:left="2772" w:hanging="360"/>
+      </w:pPr>
+      <w:rPr>
+        <w:rFonts w:ascii="Symbol" w:hAnsi="Symbol" w:hint="default"/>
+      </w:rPr>
+    </w:lvl>
+    <w:lvl w:ilvl="4" w:tplc="04090003" w:tentative="1">
+      <w:start w:val="1"/>
+      <w:numFmt w:val="bullet"/>
+      <w:lvlText w:val="o"/>
+      <w:lvlJc w:val="left"/>
+      <w:pPr>
+        <w:ind w:left="3492" w:hanging="360"/>
+      </w:pPr>
+      <w:rPr>
+        <w:rFonts w:ascii="Courier New" w:hAnsi="Courier New" w:cs="Courier New" w:hint="default"/>
+      </w:rPr>
+    </w:lvl>
+    <w:lvl w:ilvl="5" w:tplc="04090005" w:tentative="1">
+      <w:start w:val="1"/>
+      <w:numFmt w:val="bullet"/>
+      <w:lvlText w:val=""/>
+      <w:lvlJc w:val="left"/>
+      <w:pPr>
+        <w:ind w:left="4212" w:hanging="360"/>
+      </w:pPr>
+      <w:rPr>
+        <w:rFonts w:ascii="Wingdings" w:hAnsi="Wingdings" w:hint="default"/>
+      </w:rPr>
+    </w:lvl>
+    <w:lvl w:ilvl="6" w:tplc="04090001" w:tentative="1">
+      <w:start w:val="1"/>
+      <w:numFmt w:val="bullet"/>
+      <w:lvlText w:val=""/>
+      <w:lvlJc w:val="left"/>
+      <w:pPr>
+        <w:ind w:left="4932" w:hanging="360"/>
+      </w:pPr>
+      <w:rPr>
+        <w:rFonts w:ascii="Symbol" w:hAnsi="Symbol" w:hint="default"/>
+      </w:rPr>
+    </w:lvl>
+    <w:lvl w:ilvl="7" w:tplc="04090003" w:tentative="1">
+      <w:start w:val="1"/>
+      <w:numFmt w:val="bullet"/>
+      <w:lvlText w:val="o"/>
+      <w:lvlJc w:val="left"/>
+      <w:pPr>
+        <w:ind w:left="5652" w:hanging="360"/>
+      </w:pPr>
+      <w:rPr>
+        <w:rFonts w:ascii="Courier New" w:hAnsi="Courier New" w:cs="Courier New" w:hint="default"/>
+      </w:rPr>
+    </w:lvl>
+    <w:lvl w:ilvl="8" w:tplc="04090005" w:tentative="1">
+      <w:start w:val="1"/>
+      <w:numFmt w:val="bullet"/>
+      <w:lvlText w:val=""/>
+      <w:lvlJc w:val="left"/>
+      <w:pPr>
+        <w:ind w:left="6372" w:hanging="360"/>
+      </w:pPr>
+      <w:rPr>
+        <w:rFonts w:ascii="Wingdings" w:hAnsi="Wingdings" w:hint="default"/>
+      </w:rPr>
+    </w:lvl>
+  </w:abstractNum>
+  <w:abstractNum w:abstractNumId="2" w15:restartNumberingAfterBreak="0">
     <w:nsid w:val="28C36D3A"/>
     <w:multiLevelType w:val="hybridMultilevel"/>
     <w:tmpl w:val="17462E32"/>
@@ -1903,7 +2222,7 @@
       </w:rPr>
     </w:lvl>
   </w:abstractNum>
-  <w:abstractNum w:abstractNumId="2" w15:restartNumberingAfterBreak="0">
+  <w:abstractNum w:abstractNumId="3" w15:restartNumberingAfterBreak="0">
     <w:nsid w:val="43EE3875"/>
     <w:multiLevelType w:val="hybridMultilevel"/>
     <w:tmpl w:val="1F2409AA"/>
@@ -2046,7 +2365,7 @@
       </w:rPr>
     </w:lvl>
   </w:abstractNum>
-  <w:abstractNum w:abstractNumId="3" w15:restartNumberingAfterBreak="0">
+  <w:abstractNum w:abstractNumId="4" w15:restartNumberingAfterBreak="0">
     <w:nsid w:val="44E36D24"/>
     <w:multiLevelType w:val="multilevel"/>
     <w:tmpl w:val="C574A1D4"/>
@@ -2189,7 +2508,7 @@
       </w:rPr>
     </w:lvl>
   </w:abstractNum>
-  <w:abstractNum w:abstractNumId="4" w15:restartNumberingAfterBreak="0">
+  <w:abstractNum w:abstractNumId="5" w15:restartNumberingAfterBreak="0">
     <w:nsid w:val="4EA55D92"/>
     <w:multiLevelType w:val="hybridMultilevel"/>
     <w:tmpl w:val="40F8EF08"/>
@@ -2333,7 +2652,7 @@
       </w:rPr>
     </w:lvl>
   </w:abstractNum>
-  <w:abstractNum w:abstractNumId="5" w15:restartNumberingAfterBreak="0">
+  <w:abstractNum w:abstractNumId="6" w15:restartNumberingAfterBreak="0">
     <w:nsid w:val="602376DE"/>
     <w:multiLevelType w:val="multilevel"/>
     <w:tmpl w:val="1F2409AA"/>
@@ -2476,7 +2795,7 @@
       </w:rPr>
     </w:lvl>
   </w:abstractNum>
-  <w:abstractNum w:abstractNumId="6" w15:restartNumberingAfterBreak="0">
+  <w:abstractNum w:abstractNumId="7" w15:restartNumberingAfterBreak="0">
     <w:nsid w:val="66BE4B9C"/>
     <w:multiLevelType w:val="hybridMultilevel"/>
     <w:tmpl w:val="C574A1D4"/>
@@ -2619,7 +2938,7 @@
       </w:rPr>
     </w:lvl>
   </w:abstractNum>
-  <w:abstractNum w:abstractNumId="7" w15:restartNumberingAfterBreak="0">
+  <w:abstractNum w:abstractNumId="8" w15:restartNumberingAfterBreak="0">
     <w:nsid w:val="6C8E594D"/>
     <w:multiLevelType w:val="hybridMultilevel"/>
     <w:tmpl w:val="4FF2909A"/>
@@ -2762,7 +3081,7 @@
       </w:rPr>
     </w:lvl>
   </w:abstractNum>
-  <w:abstractNum w:abstractNumId="8" w15:restartNumberingAfterBreak="0">
+  <w:abstractNum w:abstractNumId="9" w15:restartNumberingAfterBreak="0">
     <w:nsid w:val="73054A62"/>
     <w:multiLevelType w:val="hybridMultilevel"/>
     <w:tmpl w:val="ABB00A48"/>
@@ -2902,7 +3221,7 @@
       </w:rPr>
     </w:lvl>
   </w:abstractNum>
-  <w:abstractNum w:abstractNumId="9" w15:restartNumberingAfterBreak="0">
+  <w:abstractNum w:abstractNumId="10" w15:restartNumberingAfterBreak="0">
     <w:nsid w:val="7D8828E0"/>
     <w:multiLevelType w:val="hybridMultilevel"/>
     <w:tmpl w:val="B68CC4E6"/>
@@ -3046,34 +3365,37 @@
     </w:lvl>
   </w:abstractNum>
   <w:num w:numId="1">
+    <w:abstractNumId w:val="3"/>
+  </w:num>
+  <w:num w:numId="2">
     <w:abstractNumId w:val="2"/>
   </w:num>
-  <w:num w:numId="2">
-    <w:abstractNumId w:val="1"/>
-  </w:num>
   <w:num w:numId="3">
-    <w:abstractNumId w:val="4"/>
+    <w:abstractNumId w:val="5"/>
   </w:num>
   <w:num w:numId="4">
+    <w:abstractNumId w:val="10"/>
+  </w:num>
+  <w:num w:numId="5">
+    <w:abstractNumId w:val="7"/>
+  </w:num>
+  <w:num w:numId="6">
     <w:abstractNumId w:val="9"/>
   </w:num>
-  <w:num w:numId="5">
+  <w:num w:numId="7">
+    <w:abstractNumId w:val="8"/>
+  </w:num>
+  <w:num w:numId="8">
     <w:abstractNumId w:val="6"/>
   </w:num>
-  <w:num w:numId="6">
-    <w:abstractNumId w:val="8"/>
-  </w:num>
-  <w:num w:numId="7">
-    <w:abstractNumId w:val="7"/>
-  </w:num>
-  <w:num w:numId="8">
-    <w:abstractNumId w:val="5"/>
-  </w:num>
   <w:num w:numId="9">
-    <w:abstractNumId w:val="3"/>
+    <w:abstractNumId w:val="4"/>
   </w:num>
   <w:num w:numId="10">
     <w:abstractNumId w:val="0"/>
+  </w:num>
+  <w:num w:numId="11">
+    <w:abstractNumId w:val="1"/>
   </w:num>
 </w:numbering>
 </file>
@@ -3613,6 +3935,17 @@
       <w:ind w:left="720"/>
     </w:pPr>
   </w:style>
+  <w:style w:type="paragraph" w:styleId="ListParagraph">
+    <w:name w:val="List Paragraph"/>
+    <w:basedOn w:val="Normal"/>
+    <w:uiPriority w:val="34"/>
+    <w:qFormat/>
+    <w:rsid w:val="009331FE"/>
+    <w:pPr>
+      <w:ind w:left="720"/>
+      <w:contextualSpacing/>
+    </w:pPr>
+  </w:style>
 </w:styles>
 </file>
 

</xml_diff>

<commit_message>
Improved design of the resume Modified Languages and Technologies section Fixed spacing and aligning issue of header
</commit_message>
<xml_diff>
--- a/1B_continuousRound.docx
+++ b/1B_continuousRound.docx
@@ -6,12 +6,20 @@
       <w:tblPr>
         <w:tblStyle w:val="TableGrid"/>
         <w:tblW w:w="5000" w:type="pct"/>
+        <w:tblBorders>
+          <w:top w:val="none" w:sz="0" w:space="0" w:color="auto"/>
+          <w:left w:val="none" w:sz="0" w:space="0" w:color="auto"/>
+          <w:bottom w:val="none" w:sz="0" w:space="0" w:color="auto"/>
+          <w:right w:val="none" w:sz="0" w:space="0" w:color="auto"/>
+          <w:insideH w:val="none" w:sz="0" w:space="0" w:color="auto"/>
+          <w:insideV w:val="none" w:sz="0" w:space="0" w:color="auto"/>
+        </w:tblBorders>
         <w:tblLook w:val="01E0" w:firstRow="1" w:lastRow="1" w:firstColumn="1" w:lastColumn="1" w:noHBand="0" w:noVBand="0"/>
       </w:tblPr>
       <w:tblGrid>
-        <w:gridCol w:w="3096"/>
-        <w:gridCol w:w="3974"/>
-        <w:gridCol w:w="3000"/>
+        <w:gridCol w:w="3391"/>
+        <w:gridCol w:w="3832"/>
+        <w:gridCol w:w="2857"/>
       </w:tblGrid>
       <w:tr>
         <w:trPr>
@@ -20,18 +28,19 @@
         <w:tc>
           <w:tcPr>
             <w:tcW w:w="1536" w:type="pct"/>
+            <w:vAlign w:val="center"/>
           </w:tcPr>
           <w:p>
             <w:pPr>
               <w:rPr>
-                <w:rFonts w:ascii="Calibri" w:hAnsi="Calibri" w:cs="Calibri"/>
+                <w:rFonts w:ascii="Regencie" w:hAnsi="Regencie" w:cs="Calibri"/>
                 <w:sz w:val="20"/>
                 <w:szCs w:val="20"/>
               </w:rPr>
             </w:pPr>
             <w:r>
               <w:rPr>
-                <w:rFonts w:ascii="Calibri" w:hAnsi="Calibri" w:cs="Calibri"/>
+                <w:rFonts w:ascii="Regencie" w:hAnsi="Regencie" w:cs="Calibri"/>
                 <w:sz w:val="20"/>
                 <w:szCs w:val="20"/>
               </w:rPr>
@@ -41,14 +50,14 @@
           <w:p>
             <w:pPr>
               <w:rPr>
-                <w:rFonts w:ascii="Calibri" w:hAnsi="Calibri" w:cs="Calibri"/>
+                <w:rFonts w:ascii="Regencie" w:hAnsi="Regencie" w:cs="Calibri"/>
                 <w:sz w:val="20"/>
                 <w:szCs w:val="20"/>
               </w:rPr>
             </w:pPr>
             <w:r>
               <w:rPr>
-                <w:rFonts w:ascii="Calibri" w:hAnsi="Calibri" w:cs="Calibri"/>
+                <w:rFonts w:ascii="Regencie" w:hAnsi="Regencie" w:cs="Calibri"/>
                 <w:sz w:val="20"/>
                 <w:szCs w:val="20"/>
               </w:rPr>
@@ -59,46 +68,47 @@
         <w:tc>
           <w:tcPr>
             <w:tcW w:w="1957" w:type="pct"/>
+            <w:vAlign w:val="center"/>
           </w:tcPr>
           <w:p>
             <w:pPr>
               <w:pStyle w:val="Heading1"/>
               <w:jc w:val="center"/>
               <w:rPr>
-                <w:rFonts w:ascii="Verdana" w:hAnsi="Verdana"/>
-              </w:rPr>
-            </w:pPr>
-            <w:r>
-              <w:rPr>
-                <w:rFonts w:ascii="Verdana" w:hAnsi="Verdana"/>
+                <w:rFonts w:ascii="Regencie" w:hAnsi="Regencie"/>
+              </w:rPr>
+            </w:pPr>
+            <w:r>
+              <w:rPr>
+                <w:rFonts w:ascii="Regencie" w:hAnsi="Regencie"/>
                 <w:sz w:val="36"/>
               </w:rPr>
               <w:t>PHAT</w:t>
             </w:r>
             <w:r>
               <w:rPr>
-                <w:rFonts w:ascii="Verdana" w:hAnsi="Verdana"/>
+                <w:rFonts w:ascii="Regencie" w:hAnsi="Regencie"/>
                 <w:sz w:val="36"/>
               </w:rPr>
               <w:t xml:space="preserve"> </w:t>
             </w:r>
             <w:r>
               <w:rPr>
-                <w:rFonts w:ascii="Verdana" w:hAnsi="Verdana"/>
+                <w:rFonts w:ascii="Regencie" w:hAnsi="Regencie"/>
                 <w:sz w:val="36"/>
               </w:rPr>
               <w:t>D</w:t>
             </w:r>
             <w:r>
               <w:rPr>
-                <w:rFonts w:ascii="Verdana" w:hAnsi="Verdana"/>
+                <w:rFonts w:ascii="Regencie" w:hAnsi="Regencie"/>
                 <w:sz w:val="36"/>
               </w:rPr>
               <w:t xml:space="preserve">. </w:t>
             </w:r>
             <w:r>
               <w:rPr>
-                <w:rFonts w:ascii="Verdana" w:hAnsi="Verdana"/>
+                <w:rFonts w:ascii="Regencie" w:hAnsi="Regencie"/>
                 <w:sz w:val="36"/>
               </w:rPr>
               <w:t>TRAN</w:t>
@@ -108,19 +118,20 @@
         <w:tc>
           <w:tcPr>
             <w:tcW w:w="1507" w:type="pct"/>
+            <w:vAlign w:val="center"/>
           </w:tcPr>
           <w:p>
             <w:pPr>
               <w:jc w:val="right"/>
               <w:rPr>
-                <w:rFonts w:ascii="Calibri" w:hAnsi="Calibri" w:cs="Calibri"/>
+                <w:rFonts w:ascii="Regencie" w:hAnsi="Regencie" w:cs="Calibri"/>
                 <w:sz w:val="20"/>
                 <w:szCs w:val="20"/>
               </w:rPr>
             </w:pPr>
             <w:r>
               <w:rPr>
-                <w:rFonts w:ascii="Calibri" w:hAnsi="Calibri" w:cs="Calibri"/>
+                <w:rFonts w:ascii="Regencie" w:hAnsi="Regencie" w:cs="Calibri"/>
                 <w:sz w:val="20"/>
                 <w:szCs w:val="20"/>
               </w:rPr>
@@ -128,7 +139,7 @@
             </w:r>
             <w:r>
               <w:rPr>
-                <w:rFonts w:ascii="Calibri" w:hAnsi="Calibri" w:cs="Calibri"/>
+                <w:rFonts w:ascii="Regencie" w:hAnsi="Regencie" w:cs="Calibri"/>
                 <w:sz w:val="20"/>
                 <w:szCs w:val="20"/>
               </w:rPr>
@@ -139,7 +150,7 @@
             <w:pPr>
               <w:jc w:val="right"/>
               <w:rPr>
-                <w:rFonts w:ascii="Calibri" w:hAnsi="Calibri" w:cs="Calibri"/>
+                <w:rFonts w:ascii="Regencie" w:hAnsi="Regencie" w:cs="Calibri"/>
                 <w:smallCaps/>
                 <w:sz w:val="20"/>
                 <w:szCs w:val="20"/>
@@ -147,7 +158,7 @@
             </w:pPr>
             <w:r>
               <w:rPr>
-                <w:rFonts w:ascii="Calibri" w:hAnsi="Calibri" w:cs="Calibri"/>
+                <w:rFonts w:ascii="Regencie" w:hAnsi="Regencie" w:cs="Calibri"/>
                 <w:sz w:val="20"/>
                 <w:szCs w:val="20"/>
               </w:rPr>
@@ -155,7 +166,7 @@
             </w:r>
             <w:r>
               <w:rPr>
-                <w:rFonts w:ascii="Calibri" w:hAnsi="Calibri" w:cs="Calibri"/>
+                <w:rFonts w:ascii="Regencie" w:hAnsi="Regencie" w:cs="Calibri"/>
                 <w:sz w:val="20"/>
                 <w:szCs w:val="20"/>
               </w:rPr>
@@ -163,7 +174,7 @@
             </w:r>
             <w:r>
               <w:rPr>
-                <w:rFonts w:ascii="Calibri" w:hAnsi="Calibri" w:cs="Calibri"/>
+                <w:rFonts w:ascii="Regencie" w:hAnsi="Regencie" w:cs="Calibri"/>
                 <w:sz w:val="20"/>
                 <w:szCs w:val="20"/>
               </w:rPr>
@@ -171,7 +182,7 @@
             </w:r>
             <w:r>
               <w:rPr>
-                <w:rFonts w:ascii="Calibri" w:hAnsi="Calibri" w:cs="Calibri"/>
+                <w:rFonts w:ascii="Regencie" w:hAnsi="Regencie" w:cs="Calibri"/>
                 <w:sz w:val="20"/>
                 <w:szCs w:val="20"/>
               </w:rPr>
@@ -179,7 +190,7 @@
             </w:r>
             <w:r>
               <w:rPr>
-                <w:rFonts w:ascii="Calibri" w:hAnsi="Calibri" w:cs="Calibri"/>
+                <w:rFonts w:ascii="Regencie" w:hAnsi="Regencie" w:cs="Calibri"/>
                 <w:sz w:val="20"/>
                 <w:szCs w:val="20"/>
               </w:rPr>
@@ -200,7 +211,7 @@
           <w:p>
             <w:pPr>
               <w:rPr>
-                <w:rFonts w:ascii="Calibri" w:hAnsi="Calibri" w:cs="Calibri"/>
+                <w:rFonts w:ascii="Regencie" w:hAnsi="Regencie" w:cs="Calibri"/>
                 <w:b/>
                 <w:smallCaps/>
                 <w:sz w:val="22"/>
@@ -209,10 +220,10 @@
             </w:pPr>
             <w:r>
               <w:rPr>
-                <w:rFonts w:ascii="Calibri" w:hAnsi="Calibri" w:cs="Calibri"/>
+                <w:rFonts w:ascii="Regencie" w:hAnsi="Regencie" w:cs="Calibri"/>
                 <w:b/>
                 <w:smallCaps/>
-                <w:sz w:val="22"/>
+                <w:sz w:val="28"/>
                 <w:szCs w:val="22"/>
               </w:rPr>
               <w:t>Employment</w:t>
@@ -231,14 +242,14 @@
           <w:p>
             <w:pPr>
               <w:rPr>
-                <w:rFonts w:ascii="Calibri" w:hAnsi="Calibri" w:cs="Calibri"/>
-                <w:sz w:val="22"/>
-                <w:szCs w:val="22"/>
-              </w:rPr>
-            </w:pPr>
-            <w:r>
-              <w:rPr>
-                <w:rFonts w:ascii="Calibri" w:hAnsi="Calibri" w:cs="Calibri"/>
+                <w:rFonts w:ascii="Regencie" w:hAnsi="Regencie" w:cs="Calibri"/>
+                <w:sz w:val="22"/>
+                <w:szCs w:val="22"/>
+              </w:rPr>
+            </w:pPr>
+            <w:r>
+              <w:rPr>
+                <w:rFonts w:ascii="Regencie" w:hAnsi="Regencie" w:cs="Calibri"/>
                 <w:b/>
                 <w:sz w:val="22"/>
                 <w:szCs w:val="22"/>
@@ -247,7 +258,7 @@
             </w:r>
             <w:r>
               <w:rPr>
-                <w:rFonts w:ascii="Calibri" w:hAnsi="Calibri" w:cs="Calibri"/>
+                <w:rFonts w:ascii="Regencie" w:hAnsi="Regencie" w:cs="Calibri"/>
                 <w:b/>
                 <w:sz w:val="22"/>
                 <w:szCs w:val="22"/>
@@ -256,7 +267,7 @@
             </w:r>
             <w:r>
               <w:rPr>
-                <w:rFonts w:ascii="Calibri" w:hAnsi="Calibri" w:cs="Calibri"/>
+                <w:rFonts w:ascii="Regencie" w:hAnsi="Regencie" w:cs="Calibri"/>
                 <w:b/>
                 <w:sz w:val="22"/>
                 <w:szCs w:val="22"/>
@@ -265,7 +276,7 @@
             </w:r>
             <w:r>
               <w:rPr>
-                <w:rFonts w:ascii="Calibri" w:hAnsi="Calibri" w:cs="Calibri"/>
+                <w:rFonts w:ascii="Regencie" w:hAnsi="Regencie" w:cs="Calibri"/>
                 <w:b/>
                 <w:sz w:val="22"/>
                 <w:szCs w:val="22"/>
@@ -282,7 +293,7 @@
             <w:pPr>
               <w:jc w:val="center"/>
               <w:rPr>
-                <w:rFonts w:ascii="Calibri" w:hAnsi="Calibri" w:cs="Calibri"/>
+                <w:rFonts w:ascii="Regencie" w:hAnsi="Regencie" w:cs="Calibri"/>
                 <w:b/>
                 <w:sz w:val="22"/>
                 <w:szCs w:val="22"/>
@@ -291,7 +302,7 @@
             <w:proofErr w:type="spellStart"/>
             <w:r>
               <w:rPr>
-                <w:rFonts w:ascii="Calibri" w:hAnsi="Calibri" w:cs="Calibri"/>
+                <w:rFonts w:ascii="Regencie" w:hAnsi="Regencie" w:cs="Calibri"/>
                 <w:b/>
                 <w:sz w:val="22"/>
                 <w:szCs w:val="22"/>
@@ -300,7 +311,7 @@
             </w:r>
             <w:r>
               <w:rPr>
-                <w:rFonts w:ascii="Calibri" w:hAnsi="Calibri" w:cs="Calibri"/>
+                <w:rFonts w:ascii="Regencie" w:hAnsi="Regencie" w:cs="Calibri"/>
                 <w:b/>
                 <w:sz w:val="22"/>
                 <w:szCs w:val="22"/>
@@ -318,7 +329,7 @@
             <w:pPr>
               <w:pStyle w:val="Heading2"/>
               <w:rPr>
-                <w:rFonts w:ascii="Calibri" w:hAnsi="Calibri" w:cs="Calibri"/>
+                <w:rFonts w:ascii="Regencie" w:hAnsi="Regencie" w:cs="Calibri"/>
                 <w:bCs/>
                 <w:sz w:val="22"/>
                 <w:szCs w:val="22"/>
@@ -326,7 +337,7 @@
             </w:pPr>
             <w:r>
               <w:rPr>
-                <w:rFonts w:ascii="Calibri" w:hAnsi="Calibri" w:cs="Calibri"/>
+                <w:rFonts w:ascii="Regencie" w:hAnsi="Regencie" w:cs="Calibri"/>
                 <w:bCs/>
                 <w:sz w:val="22"/>
                 <w:szCs w:val="22"/>
@@ -335,7 +346,7 @@
             </w:r>
             <w:r>
               <w:rPr>
-                <w:rFonts w:ascii="Calibri" w:hAnsi="Calibri" w:cs="Calibri"/>
+                <w:rFonts w:ascii="Regencie" w:hAnsi="Regencie" w:cs="Calibri"/>
                 <w:bCs/>
                 <w:sz w:val="22"/>
                 <w:szCs w:val="22"/>
@@ -344,7 +355,7 @@
             </w:r>
             <w:r>
               <w:rPr>
-                <w:rFonts w:ascii="Calibri" w:hAnsi="Calibri" w:cs="Calibri"/>
+                <w:rFonts w:ascii="Regencie" w:hAnsi="Regencie" w:cs="Calibri"/>
                 <w:bCs/>
                 <w:sz w:val="22"/>
                 <w:szCs w:val="22"/>
@@ -367,14 +378,14 @@
             <w:pPr>
               <w:ind w:left="72"/>
               <w:rPr>
-                <w:rFonts w:ascii="Calibri" w:hAnsi="Calibri" w:cs="Calibri"/>
-                <w:sz w:val="22"/>
-                <w:szCs w:val="22"/>
-              </w:rPr>
-            </w:pPr>
-            <w:r>
-              <w:rPr>
-                <w:rFonts w:ascii="Calibri" w:hAnsi="Calibri" w:cs="Calibri"/>
+                <w:rFonts w:ascii="Regencie" w:hAnsi="Regencie" w:cs="Calibri"/>
+                <w:sz w:val="22"/>
+                <w:szCs w:val="22"/>
+              </w:rPr>
+            </w:pPr>
+            <w:r>
+              <w:rPr>
+                <w:rFonts w:ascii="Regencie" w:hAnsi="Regencie" w:cs="Calibri"/>
                 <w:sz w:val="22"/>
                 <w:szCs w:val="22"/>
               </w:rPr>
@@ -392,14 +403,14 @@
               </w:tabs>
               <w:ind w:left="252" w:hanging="180"/>
               <w:rPr>
-                <w:rFonts w:ascii="Calibri" w:hAnsi="Calibri" w:cs="Calibri"/>
-                <w:sz w:val="22"/>
-                <w:szCs w:val="22"/>
-              </w:rPr>
-            </w:pPr>
-            <w:r>
-              <w:rPr>
-                <w:rFonts w:ascii="Calibri" w:hAnsi="Calibri" w:cs="Calibri"/>
+                <w:rFonts w:ascii="Regencie" w:hAnsi="Regencie" w:cs="Calibri"/>
+                <w:sz w:val="22"/>
+                <w:szCs w:val="22"/>
+              </w:rPr>
+            </w:pPr>
+            <w:r>
+              <w:rPr>
+                <w:rFonts w:ascii="Regencie" w:hAnsi="Regencie" w:cs="Calibri"/>
                 <w:sz w:val="22"/>
                 <w:szCs w:val="22"/>
               </w:rPr>
@@ -408,16 +419,39 @@
             <w:proofErr w:type="spellStart"/>
             <w:r>
               <w:rPr>
-                <w:rFonts w:ascii="Calibri" w:hAnsi="Calibri" w:cs="Calibri"/>
-                <w:sz w:val="22"/>
-                <w:szCs w:val="22"/>
-              </w:rPr>
-              <w:t>fundserv’s</w:t>
+                <w:rFonts w:ascii="Regencie" w:hAnsi="Regencie" w:cs="Calibri"/>
+                <w:sz w:val="22"/>
+                <w:szCs w:val="22"/>
+              </w:rPr>
+              <w:t>F</w:t>
+            </w:r>
+            <w:r>
+              <w:rPr>
+                <w:rFonts w:ascii="Regencie" w:hAnsi="Regencie" w:cs="Calibri"/>
+                <w:sz w:val="22"/>
+                <w:szCs w:val="22"/>
+              </w:rPr>
+              <w:t>undserv</w:t>
+            </w:r>
+            <w:r>
+              <w:rPr>
+                <w:sz w:val="22"/>
+                <w:szCs w:val="22"/>
+              </w:rPr>
+              <w:t>’</w:t>
+            </w:r>
+            <w:r>
+              <w:rPr>
+                <w:rFonts w:ascii="Regencie" w:hAnsi="Regencie" w:cs="Calibri"/>
+                <w:sz w:val="22"/>
+                <w:szCs w:val="22"/>
+              </w:rPr>
+              <w:t>s</w:t>
             </w:r>
             <w:proofErr w:type="spellEnd"/>
             <w:r>
               <w:rPr>
-                <w:rFonts w:ascii="Calibri" w:hAnsi="Calibri" w:cs="Calibri"/>
+                <w:rFonts w:ascii="Regencie" w:hAnsi="Regencie" w:cs="Calibri"/>
                 <w:sz w:val="22"/>
                 <w:szCs w:val="22"/>
               </w:rPr>
@@ -425,7 +459,7 @@
             </w:r>
             <w:r>
               <w:rPr>
-                <w:rFonts w:ascii="Calibri" w:hAnsi="Calibri" w:cs="Calibri"/>
+                <w:rFonts w:ascii="Regencie" w:hAnsi="Regencie" w:cs="Calibri"/>
                 <w:sz w:val="22"/>
                 <w:szCs w:val="22"/>
               </w:rPr>
@@ -433,7 +467,7 @@
             </w:r>
             <w:r>
               <w:rPr>
-                <w:rFonts w:ascii="Calibri" w:hAnsi="Calibri" w:cs="Calibri"/>
+                <w:rFonts w:ascii="Regencie" w:hAnsi="Regencie" w:cs="Calibri"/>
                 <w:sz w:val="22"/>
                 <w:szCs w:val="22"/>
               </w:rPr>
@@ -451,14 +485,14 @@
               </w:tabs>
               <w:ind w:left="252" w:hanging="180"/>
               <w:rPr>
-                <w:rFonts w:ascii="Calibri" w:hAnsi="Calibri" w:cs="Calibri"/>
-                <w:sz w:val="22"/>
-                <w:szCs w:val="22"/>
-              </w:rPr>
-            </w:pPr>
-            <w:r>
-              <w:rPr>
-                <w:rFonts w:ascii="Calibri" w:hAnsi="Calibri" w:cs="Calibri"/>
+                <w:rFonts w:ascii="Regencie" w:hAnsi="Regencie" w:cs="Calibri"/>
+                <w:sz w:val="22"/>
+                <w:szCs w:val="22"/>
+              </w:rPr>
+            </w:pPr>
+            <w:r>
+              <w:rPr>
+                <w:rFonts w:ascii="Regencie" w:hAnsi="Regencie" w:cs="Calibri"/>
                 <w:sz w:val="22"/>
                 <w:szCs w:val="22"/>
               </w:rPr>
@@ -466,7 +500,7 @@
             </w:r>
             <w:r>
               <w:rPr>
-                <w:rFonts w:ascii="Calibri" w:hAnsi="Calibri" w:cs="Calibri"/>
+                <w:rFonts w:ascii="Regencie" w:hAnsi="Regencie" w:cs="Calibri"/>
                 <w:sz w:val="22"/>
                 <w:szCs w:val="22"/>
               </w:rPr>
@@ -474,7 +508,7 @@
             </w:r>
             <w:r>
               <w:rPr>
-                <w:rFonts w:ascii="Calibri" w:hAnsi="Calibri" w:cs="Calibri"/>
+                <w:rFonts w:ascii="Regencie" w:hAnsi="Regencie" w:cs="Calibri"/>
                 <w:sz w:val="22"/>
                 <w:szCs w:val="22"/>
               </w:rPr>
@@ -492,14 +526,14 @@
               </w:tabs>
               <w:ind w:left="252" w:hanging="180"/>
               <w:rPr>
-                <w:rFonts w:ascii="Calibri" w:hAnsi="Calibri" w:cs="Calibri"/>
-                <w:sz w:val="22"/>
-                <w:szCs w:val="22"/>
-              </w:rPr>
-            </w:pPr>
-            <w:r>
-              <w:rPr>
-                <w:rFonts w:ascii="Calibri" w:hAnsi="Calibri" w:cs="Calibri"/>
+                <w:rFonts w:ascii="Regencie" w:hAnsi="Regencie" w:cs="Calibri"/>
+                <w:sz w:val="22"/>
+                <w:szCs w:val="22"/>
+              </w:rPr>
+            </w:pPr>
+            <w:r>
+              <w:rPr>
+                <w:rFonts w:ascii="Regencie" w:hAnsi="Regencie" w:cs="Calibri"/>
                 <w:sz w:val="22"/>
                 <w:szCs w:val="22"/>
               </w:rPr>
@@ -507,7 +541,7 @@
             </w:r>
             <w:r>
               <w:rPr>
-                <w:rFonts w:ascii="Calibri" w:hAnsi="Calibri" w:cs="Calibri"/>
+                <w:rFonts w:ascii="Regencie" w:hAnsi="Regencie" w:cs="Calibri"/>
                 <w:sz w:val="22"/>
                 <w:szCs w:val="22"/>
               </w:rPr>
@@ -516,7 +550,7 @@
             <w:proofErr w:type="spellStart"/>
             <w:r>
               <w:rPr>
-                <w:rFonts w:ascii="Calibri" w:hAnsi="Calibri" w:cs="Calibri"/>
+                <w:rFonts w:ascii="Regencie" w:hAnsi="Regencie" w:cs="Calibri"/>
                 <w:sz w:val="22"/>
                 <w:szCs w:val="22"/>
               </w:rPr>
@@ -525,7 +559,7 @@
             <w:proofErr w:type="spellEnd"/>
             <w:r>
               <w:rPr>
-                <w:rFonts w:ascii="Calibri" w:hAnsi="Calibri" w:cs="Calibri"/>
+                <w:rFonts w:ascii="Regencie" w:hAnsi="Regencie" w:cs="Calibri"/>
                 <w:sz w:val="22"/>
                 <w:szCs w:val="22"/>
               </w:rPr>
@@ -543,14 +577,14 @@
               </w:tabs>
               <w:ind w:left="252" w:hanging="180"/>
               <w:rPr>
-                <w:rFonts w:ascii="Calibri" w:hAnsi="Calibri" w:cs="Calibri"/>
-                <w:sz w:val="22"/>
-                <w:szCs w:val="22"/>
-              </w:rPr>
-            </w:pPr>
-            <w:r>
-              <w:rPr>
-                <w:rFonts w:ascii="Calibri" w:hAnsi="Calibri" w:cs="Calibri"/>
+                <w:rFonts w:ascii="Regencie" w:hAnsi="Regencie" w:cs="Calibri"/>
+                <w:sz w:val="22"/>
+                <w:szCs w:val="22"/>
+              </w:rPr>
+            </w:pPr>
+            <w:r>
+              <w:rPr>
+                <w:rFonts w:ascii="Regencie" w:hAnsi="Regencie" w:cs="Calibri"/>
                 <w:sz w:val="22"/>
                 <w:szCs w:val="22"/>
               </w:rPr>
@@ -558,7 +592,7 @@
             </w:r>
             <w:r>
               <w:rPr>
-                <w:rFonts w:ascii="Calibri" w:hAnsi="Calibri" w:cs="Calibri"/>
+                <w:rFonts w:ascii="Regencie" w:hAnsi="Regencie" w:cs="Calibri"/>
                 <w:sz w:val="22"/>
                 <w:szCs w:val="22"/>
               </w:rPr>
@@ -566,7 +600,7 @@
             </w:r>
             <w:r>
               <w:rPr>
-                <w:rFonts w:ascii="Calibri" w:hAnsi="Calibri" w:cs="Calibri"/>
+                <w:rFonts w:ascii="Regencie" w:hAnsi="Regencie" w:cs="Calibri"/>
                 <w:sz w:val="22"/>
                 <w:szCs w:val="22"/>
               </w:rPr>
@@ -574,7 +608,7 @@
             </w:r>
             <w:r>
               <w:rPr>
-                <w:rFonts w:ascii="Calibri" w:hAnsi="Calibri" w:cs="Calibri"/>
+                <w:rFonts w:ascii="Regencie" w:hAnsi="Regencie" w:cs="Calibri"/>
                 <w:sz w:val="22"/>
                 <w:szCs w:val="22"/>
               </w:rPr>
@@ -582,7 +616,7 @@
             </w:r>
             <w:r>
               <w:rPr>
-                <w:rFonts w:ascii="Calibri" w:hAnsi="Calibri" w:cs="Calibri"/>
+                <w:rFonts w:ascii="Regencie" w:hAnsi="Regencie" w:cs="Calibri"/>
                 <w:sz w:val="22"/>
                 <w:szCs w:val="22"/>
               </w:rPr>
@@ -590,7 +624,7 @@
             </w:r>
             <w:r>
               <w:rPr>
-                <w:rFonts w:ascii="Calibri" w:hAnsi="Calibri" w:cs="Calibri"/>
+                <w:rFonts w:ascii="Regencie" w:hAnsi="Regencie" w:cs="Calibri"/>
                 <w:sz w:val="22"/>
                 <w:szCs w:val="22"/>
               </w:rPr>
@@ -598,12 +632,22 @@
             </w:r>
             <w:r>
               <w:rPr>
-                <w:rFonts w:ascii="Calibri" w:hAnsi="Calibri" w:cs="Calibri"/>
+                <w:rFonts w:ascii="Regencie" w:hAnsi="Regencie" w:cs="Calibri"/>
                 <w:sz w:val="22"/>
                 <w:szCs w:val="22"/>
               </w:rPr>
               <w:t>.</w:t>
             </w:r>
+          </w:p>
+          <w:p>
+            <w:pPr>
+              <w:ind w:left="252"/>
+              <w:rPr>
+                <w:rFonts w:ascii="Regencie" w:hAnsi="Regencie" w:cs="Calibri"/>
+                <w:sz w:val="22"/>
+                <w:szCs w:val="22"/>
+              </w:rPr>
+            </w:pPr>
           </w:p>
         </w:tc>
       </w:tr>
@@ -616,7 +660,8 @@
           <w:p>
             <w:pPr>
               <w:rPr>
-                <w:rFonts w:ascii="Calibri" w:hAnsi="Calibri" w:cs="Calibri"/>
+                <w:rFonts w:ascii="Regencie" w:hAnsi="Regencie" w:cs="Calibri"/>
+                <w:b/>
                 <w:smallCaps/>
                 <w:sz w:val="22"/>
                 <w:szCs w:val="22"/>
@@ -624,10 +669,10 @@
             </w:pPr>
             <w:r>
               <w:rPr>
-                <w:rFonts w:ascii="Calibri" w:hAnsi="Calibri" w:cs="Calibri"/>
+                <w:rFonts w:ascii="Regencie" w:hAnsi="Regencie" w:cs="Calibri"/>
                 <w:b/>
                 <w:smallCaps/>
-                <w:sz w:val="22"/>
+                <w:sz w:val="28"/>
                 <w:szCs w:val="22"/>
               </w:rPr>
               <w:t>Education</w:t>
@@ -643,15 +688,15 @@
           <w:p>
             <w:pPr>
               <w:rPr>
-                <w:rFonts w:ascii="Calibri" w:hAnsi="Calibri" w:cs="Calibri"/>
-                <w:b/>
-                <w:sz w:val="22"/>
-                <w:szCs w:val="22"/>
-              </w:rPr>
-            </w:pPr>
-            <w:r>
-              <w:rPr>
-                <w:rFonts w:ascii="Calibri" w:hAnsi="Calibri" w:cs="Calibri"/>
+                <w:rFonts w:ascii="Regencie" w:hAnsi="Regencie" w:cs="Calibri"/>
+                <w:b/>
+                <w:sz w:val="22"/>
+                <w:szCs w:val="22"/>
+              </w:rPr>
+            </w:pPr>
+            <w:r>
+              <w:rPr>
+                <w:rFonts w:ascii="Regencie" w:hAnsi="Regencie" w:cs="Calibri"/>
                 <w:b/>
                 <w:sz w:val="22"/>
                 <w:szCs w:val="22"/>
@@ -660,7 +705,7 @@
             </w:r>
             <w:r>
               <w:rPr>
-                <w:rFonts w:ascii="Calibri" w:hAnsi="Calibri" w:cs="Calibri"/>
+                <w:rFonts w:ascii="Regencie" w:hAnsi="Regencie" w:cs="Calibri"/>
                 <w:b/>
                 <w:sz w:val="22"/>
                 <w:szCs w:val="22"/>
@@ -669,7 +714,7 @@
             </w:r>
             <w:r>
               <w:rPr>
-                <w:rFonts w:ascii="Calibri" w:hAnsi="Calibri" w:cs="Calibri"/>
+                <w:rFonts w:ascii="Regencie" w:hAnsi="Regencie" w:cs="Calibri"/>
                 <w:b/>
                 <w:sz w:val="22"/>
                 <w:szCs w:val="22"/>
@@ -687,15 +732,15 @@
               <w:ind w:left="72"/>
               <w:jc w:val="center"/>
               <w:rPr>
-                <w:rFonts w:ascii="Calibri" w:hAnsi="Calibri" w:cs="Calibri"/>
-                <w:b/>
-                <w:sz w:val="22"/>
-                <w:szCs w:val="22"/>
-              </w:rPr>
-            </w:pPr>
-            <w:r>
-              <w:rPr>
-                <w:rFonts w:ascii="Calibri" w:hAnsi="Calibri" w:cs="Calibri"/>
+                <w:rFonts w:ascii="Regencie" w:hAnsi="Regencie" w:cs="Calibri"/>
+                <w:b/>
+                <w:sz w:val="22"/>
+                <w:szCs w:val="22"/>
+              </w:rPr>
+            </w:pPr>
+            <w:r>
+              <w:rPr>
+                <w:rFonts w:ascii="Regencie" w:hAnsi="Regencie" w:cs="Calibri"/>
                 <w:b/>
                 <w:sz w:val="22"/>
                 <w:szCs w:val="22"/>
@@ -704,15 +749,13 @@
             </w:r>
             <w:r>
               <w:rPr>
-                <w:rFonts w:ascii="Calibri" w:hAnsi="Calibri" w:cs="Calibri"/>
+                <w:rFonts w:ascii="Regencie" w:hAnsi="Regencie" w:cs="Calibri"/>
                 <w:b/>
                 <w:sz w:val="22"/>
                 <w:szCs w:val="22"/>
               </w:rPr>
               <w:t>Waterloo</w:t>
             </w:r>
-            <w:bookmarkStart w:id="0" w:name="_GoBack"/>
-            <w:bookmarkEnd w:id="0"/>
           </w:p>
         </w:tc>
         <w:tc>
@@ -723,15 +766,15 @@
             <w:pPr>
               <w:jc w:val="right"/>
               <w:rPr>
-                <w:rFonts w:ascii="Calibri" w:hAnsi="Calibri" w:cs="Calibri"/>
-                <w:b/>
-                <w:sz w:val="22"/>
-                <w:szCs w:val="22"/>
-              </w:rPr>
-            </w:pPr>
-            <w:r>
-              <w:rPr>
-                <w:rFonts w:ascii="Calibri" w:hAnsi="Calibri" w:cs="Calibri"/>
+                <w:rFonts w:ascii="Regencie" w:hAnsi="Regencie" w:cs="Calibri"/>
+                <w:b/>
+                <w:sz w:val="22"/>
+                <w:szCs w:val="22"/>
+              </w:rPr>
+            </w:pPr>
+            <w:r>
+              <w:rPr>
+                <w:rFonts w:ascii="Regencie" w:hAnsi="Regencie" w:cs="Calibri"/>
                 <w:b/>
                 <w:sz w:val="22"/>
                 <w:szCs w:val="22"/>
@@ -740,7 +783,7 @@
             </w:r>
             <w:r>
               <w:rPr>
-                <w:rFonts w:ascii="Calibri" w:hAnsi="Calibri" w:cs="Calibri"/>
+                <w:rFonts w:ascii="Regencie" w:hAnsi="Regencie" w:cs="Calibri"/>
                 <w:b/>
                 <w:sz w:val="22"/>
                 <w:szCs w:val="22"/>
@@ -749,7 +792,6 @@
             </w:r>
             <w:r>
               <w:rPr>
-                <w:rFonts w:ascii="Calibri" w:hAnsi="Calibri" w:cs="Calibri"/>
                 <w:b/>
                 <w:sz w:val="22"/>
                 <w:szCs w:val="22"/>
@@ -758,7 +800,7 @@
             </w:r>
             <w:r>
               <w:rPr>
-                <w:rFonts w:ascii="Calibri" w:hAnsi="Calibri" w:cs="Calibri"/>
+                <w:rFonts w:ascii="Regencie" w:hAnsi="Regencie" w:cs="Calibri"/>
                 <w:b/>
                 <w:sz w:val="22"/>
                 <w:szCs w:val="22"/>
@@ -767,7 +809,7 @@
             </w:r>
             <w:r>
               <w:rPr>
-                <w:rFonts w:ascii="Calibri" w:hAnsi="Calibri" w:cs="Calibri"/>
+                <w:rFonts w:ascii="Regencie" w:hAnsi="Regencie" w:cs="Calibri"/>
                 <w:b/>
                 <w:sz w:val="22"/>
                 <w:szCs w:val="22"/>
@@ -797,14 +839,14 @@
               </w:tabs>
               <w:ind w:left="252" w:hanging="180"/>
               <w:rPr>
-                <w:rFonts w:ascii="Calibri" w:hAnsi="Calibri" w:cs="Calibri"/>
-                <w:sz w:val="22"/>
-                <w:szCs w:val="20"/>
-              </w:rPr>
-            </w:pPr>
-            <w:r>
-              <w:rPr>
-                <w:rFonts w:ascii="Calibri" w:hAnsi="Calibri" w:cs="Calibri"/>
+                <w:rFonts w:ascii="Regencie" w:hAnsi="Regencie" w:cs="Calibri"/>
+                <w:sz w:val="22"/>
+                <w:szCs w:val="20"/>
+              </w:rPr>
+            </w:pPr>
+            <w:r>
+              <w:rPr>
+                <w:rFonts w:ascii="Regencie" w:hAnsi="Regencie" w:cs="Calibri"/>
                 <w:sz w:val="22"/>
                 <w:szCs w:val="20"/>
               </w:rPr>
@@ -812,7 +854,7 @@
             </w:r>
             <w:r>
               <w:rPr>
-                <w:rFonts w:ascii="Calibri" w:hAnsi="Calibri" w:cs="Calibri"/>
+                <w:rFonts w:ascii="Regencie" w:hAnsi="Regencie" w:cs="Calibri"/>
                 <w:sz w:val="22"/>
                 <w:szCs w:val="20"/>
               </w:rPr>
@@ -820,7 +862,7 @@
             </w:r>
             <w:r>
               <w:rPr>
-                <w:rFonts w:ascii="Calibri" w:hAnsi="Calibri" w:cs="Calibri"/>
+                <w:rFonts w:ascii="Regencie" w:hAnsi="Regencie" w:cs="Calibri"/>
                 <w:sz w:val="22"/>
                 <w:szCs w:val="20"/>
               </w:rPr>
@@ -828,7 +870,7 @@
             </w:r>
             <w:r>
               <w:rPr>
-                <w:rFonts w:ascii="Calibri" w:hAnsi="Calibri" w:cs="Calibri"/>
+                <w:rFonts w:ascii="Regencie" w:hAnsi="Regencie" w:cs="Calibri"/>
                 <w:sz w:val="22"/>
                 <w:szCs w:val="20"/>
               </w:rPr>
@@ -836,12 +878,22 @@
             </w:r>
             <w:r>
               <w:rPr>
-                <w:rFonts w:ascii="Calibri" w:hAnsi="Calibri" w:cs="Calibri"/>
+                <w:rFonts w:ascii="Regencie" w:hAnsi="Regencie" w:cs="Calibri"/>
                 <w:sz w:val="22"/>
                 <w:szCs w:val="20"/>
               </w:rPr>
               <w:t xml:space="preserve"> GPA: 3.5</w:t>
             </w:r>
+          </w:p>
+          <w:p>
+            <w:pPr>
+              <w:ind w:left="252"/>
+              <w:rPr>
+                <w:rFonts w:ascii="Regencie" w:hAnsi="Regencie" w:cs="Calibri"/>
+                <w:sz w:val="22"/>
+                <w:szCs w:val="20"/>
+              </w:rPr>
+            </w:pPr>
           </w:p>
         </w:tc>
       </w:tr>
@@ -854,7 +906,7 @@
           <w:p>
             <w:pPr>
               <w:rPr>
-                <w:rFonts w:ascii="Calibri" w:hAnsi="Calibri" w:cs="Calibri"/>
+                <w:rFonts w:ascii="Regencie" w:hAnsi="Regencie" w:cs="Calibri"/>
                 <w:smallCaps/>
                 <w:sz w:val="22"/>
                 <w:szCs w:val="22"/>
@@ -862,10 +914,10 @@
             </w:pPr>
             <w:r>
               <w:rPr>
-                <w:rFonts w:ascii="Calibri" w:hAnsi="Calibri" w:cs="Calibri"/>
+                <w:rFonts w:ascii="Regencie" w:hAnsi="Regencie" w:cs="Calibri"/>
                 <w:b/>
                 <w:smallCaps/>
-                <w:sz w:val="22"/>
+                <w:sz w:val="28"/>
                 <w:szCs w:val="22"/>
               </w:rPr>
               <w:t>Technical Experience</w:t>
@@ -882,7 +934,7 @@
           <w:p>
             <w:pPr>
               <w:rPr>
-                <w:rFonts w:ascii="Calibri" w:hAnsi="Calibri" w:cs="Calibri"/>
+                <w:rFonts w:ascii="Regencie" w:hAnsi="Regencie" w:cs="Calibri"/>
                 <w:b/>
                 <w:smallCaps/>
                 <w:spacing w:val="86"/>
@@ -892,7 +944,7 @@
             </w:pPr>
             <w:r>
               <w:rPr>
-                <w:rFonts w:ascii="Calibri" w:hAnsi="Calibri" w:cs="Calibri"/>
+                <w:rFonts w:ascii="Regencie" w:hAnsi="Regencie" w:cs="Calibri"/>
                 <w:b/>
                 <w:sz w:val="22"/>
                 <w:szCs w:val="22"/>
@@ -901,7 +953,7 @@
             </w:r>
             <w:r>
               <w:rPr>
-                <w:rFonts w:ascii="Calibri" w:hAnsi="Calibri" w:cs="Calibri"/>
+                <w:rFonts w:ascii="Regencie" w:hAnsi="Regencie" w:cs="Calibri"/>
                 <w:sz w:val="22"/>
                 <w:szCs w:val="22"/>
               </w:rPr>
@@ -930,33 +982,25 @@
               </w:tabs>
               <w:ind w:left="252" w:hanging="180"/>
               <w:rPr>
-                <w:rFonts w:ascii="Calibri" w:hAnsi="Calibri" w:cs="Calibri"/>
-                <w:b/>
-                <w:sz w:val="22"/>
-                <w:szCs w:val="20"/>
-              </w:rPr>
-            </w:pPr>
-            <w:r>
-              <w:rPr>
-                <w:rFonts w:ascii="Calibri" w:hAnsi="Calibri" w:cs="Calibri"/>
-                <w:b/>
-                <w:sz w:val="22"/>
-                <w:szCs w:val="20"/>
-              </w:rPr>
-              <w:t>5-minute-book</w:t>
-            </w:r>
-            <w:r>
-              <w:rPr>
-                <w:rFonts w:ascii="Calibri" w:hAnsi="Calibri" w:cs="Calibri"/>
-                <w:b/>
-                <w:sz w:val="22"/>
-                <w:szCs w:val="20"/>
-              </w:rPr>
-              <w:t xml:space="preserve"> </w:t>
-            </w:r>
-            <w:r>
-              <w:rPr>
-                <w:rFonts w:ascii="Calibri" w:hAnsi="Calibri" w:cs="Calibri"/>
+                <w:rFonts w:ascii="Regencie" w:hAnsi="Regencie" w:cs="Calibri"/>
+                <w:b/>
+                <w:sz w:val="22"/>
+                <w:szCs w:val="20"/>
+              </w:rPr>
+            </w:pPr>
+            <w:bookmarkStart w:id="0" w:name="_GoBack"/>
+            <w:r>
+              <w:rPr>
+                <w:rFonts w:ascii="Regencie" w:hAnsi="Regencie" w:cs="Calibri"/>
+                <w:b/>
+                <w:sz w:val="22"/>
+                <w:szCs w:val="20"/>
+              </w:rPr>
+              <w:t xml:space="preserve">5-minute-book </w:t>
+            </w:r>
+            <w:r>
+              <w:rPr>
+                <w:rFonts w:ascii="Regencie" w:hAnsi="Regencie" w:cs="Calibri"/>
                 <w:sz w:val="22"/>
                 <w:szCs w:val="20"/>
               </w:rPr>
@@ -964,7 +1008,7 @@
             </w:r>
             <w:r>
               <w:rPr>
-                <w:rFonts w:ascii="Calibri" w:hAnsi="Calibri" w:cs="Calibri"/>
+                <w:rFonts w:ascii="Regencie" w:hAnsi="Regencie" w:cs="Calibri"/>
                 <w:sz w:val="22"/>
                 <w:szCs w:val="20"/>
               </w:rPr>
@@ -972,7 +1016,7 @@
             </w:r>
             <w:r>
               <w:rPr>
-                <w:rFonts w:ascii="Calibri" w:hAnsi="Calibri" w:cs="Calibri"/>
+                <w:rFonts w:ascii="Regencie" w:hAnsi="Regencie" w:cs="Calibri"/>
                 <w:sz w:val="22"/>
                 <w:szCs w:val="20"/>
               </w:rPr>
@@ -983,7 +1027,7 @@
             <w:pPr>
               <w:ind w:left="252"/>
               <w:rPr>
-                <w:rFonts w:ascii="Calibri" w:hAnsi="Calibri" w:cs="Calibri"/>
+                <w:rFonts w:ascii="Regencie" w:hAnsi="Regencie" w:cs="Calibri"/>
                 <w:i/>
                 <w:sz w:val="22"/>
                 <w:szCs w:val="20"/>
@@ -991,7 +1035,7 @@
             </w:pPr>
             <w:r>
               <w:rPr>
-                <w:rFonts w:ascii="Calibri" w:hAnsi="Calibri" w:cs="Calibri"/>
+                <w:rFonts w:ascii="Regencie" w:hAnsi="Regencie" w:cs="Calibri"/>
                 <w:i/>
                 <w:sz w:val="22"/>
                 <w:szCs w:val="20"/>
@@ -1000,7 +1044,7 @@
             </w:r>
             <w:r>
               <w:rPr>
-                <w:rFonts w:ascii="Calibri" w:hAnsi="Calibri" w:cs="Calibri"/>
+                <w:rFonts w:ascii="Regencie" w:hAnsi="Regencie" w:cs="Calibri"/>
                 <w:i/>
                 <w:sz w:val="22"/>
                 <w:szCs w:val="20"/>
@@ -1009,7 +1053,7 @@
             </w:r>
             <w:r>
               <w:rPr>
-                <w:rFonts w:ascii="Calibri" w:hAnsi="Calibri" w:cs="Calibri"/>
+                <w:rFonts w:ascii="Regencie" w:hAnsi="Regencie" w:cs="Calibri"/>
                 <w:i/>
                 <w:sz w:val="22"/>
                 <w:szCs w:val="20"/>
@@ -1018,13 +1062,24 @@
             </w:r>
             <w:r>
               <w:rPr>
-                <w:rFonts w:ascii="Calibri" w:hAnsi="Calibri" w:cs="Calibri"/>
+                <w:rFonts w:ascii="Regencie" w:hAnsi="Regencie" w:cs="Calibri"/>
                 <w:i/>
                 <w:sz w:val="22"/>
                 <w:szCs w:val="20"/>
               </w:rPr>
               <w:t>.</w:t>
             </w:r>
+          </w:p>
+          <w:p>
+            <w:pPr>
+              <w:ind w:left="252"/>
+              <w:rPr>
+                <w:rFonts w:ascii="Regencie" w:hAnsi="Regencie" w:cs="Calibri"/>
+                <w:i/>
+                <w:sz w:val="22"/>
+                <w:szCs w:val="20"/>
+              </w:rPr>
+            </w:pPr>
           </w:p>
           <w:p>
             <w:pPr>
@@ -1037,7 +1092,7 @@
               </w:tabs>
               <w:ind w:left="252" w:hanging="180"/>
               <w:rPr>
-                <w:rFonts w:ascii="Calibri" w:hAnsi="Calibri" w:cs="Calibri"/>
+                <w:rFonts w:ascii="Regencie" w:hAnsi="Regencie" w:cs="Calibri"/>
                 <w:sz w:val="22"/>
                 <w:szCs w:val="20"/>
               </w:rPr>
@@ -1045,7 +1100,7 @@
             <w:proofErr w:type="spellStart"/>
             <w:r>
               <w:rPr>
-                <w:rFonts w:ascii="Calibri" w:hAnsi="Calibri" w:cs="Calibri"/>
+                <w:rFonts w:ascii="Regencie" w:hAnsi="Regencie" w:cs="Calibri"/>
                 <w:b/>
                 <w:sz w:val="22"/>
                 <w:szCs w:val="20"/>
@@ -1054,7 +1109,7 @@
             </w:r>
             <w:r>
               <w:rPr>
-                <w:rFonts w:ascii="Calibri" w:hAnsi="Calibri" w:cs="Calibri"/>
+                <w:rFonts w:ascii="Regencie" w:hAnsi="Regencie" w:cs="Calibri"/>
                 <w:b/>
                 <w:sz w:val="22"/>
                 <w:szCs w:val="20"/>
@@ -1064,7 +1119,7 @@
             <w:proofErr w:type="spellEnd"/>
             <w:r>
               <w:rPr>
-                <w:rFonts w:ascii="Calibri" w:hAnsi="Calibri" w:cs="Calibri"/>
+                <w:rFonts w:ascii="Regencie" w:hAnsi="Regencie" w:cs="Calibri"/>
                 <w:b/>
                 <w:sz w:val="22"/>
                 <w:szCs w:val="20"/>
@@ -1073,7 +1128,7 @@
             </w:r>
             <w:r>
               <w:rPr>
-                <w:rFonts w:ascii="Calibri" w:hAnsi="Calibri" w:cs="Calibri"/>
+                <w:rFonts w:ascii="Regencie" w:hAnsi="Regencie" w:cs="Calibri"/>
                 <w:sz w:val="22"/>
                 <w:szCs w:val="20"/>
               </w:rPr>
@@ -1081,7 +1136,7 @@
             </w:r>
             <w:r>
               <w:rPr>
-                <w:rFonts w:ascii="Calibri" w:hAnsi="Calibri" w:cs="Calibri"/>
+                <w:rFonts w:ascii="Regencie" w:hAnsi="Regencie" w:cs="Calibri"/>
                 <w:sz w:val="22"/>
                 <w:szCs w:val="20"/>
               </w:rPr>
@@ -1089,7 +1144,7 @@
             </w:r>
             <w:r>
               <w:rPr>
-                <w:rFonts w:ascii="Calibri" w:hAnsi="Calibri" w:cs="Calibri"/>
+                <w:rFonts w:ascii="Regencie" w:hAnsi="Regencie" w:cs="Calibri"/>
                 <w:sz w:val="22"/>
                 <w:szCs w:val="20"/>
               </w:rPr>
@@ -1097,7 +1152,7 @@
             </w:r>
             <w:r>
               <w:rPr>
-                <w:rFonts w:ascii="Calibri" w:hAnsi="Calibri" w:cs="Calibri"/>
+                <w:rFonts w:ascii="Regencie" w:hAnsi="Regencie" w:cs="Calibri"/>
                 <w:sz w:val="22"/>
                 <w:szCs w:val="20"/>
               </w:rPr>
@@ -1105,18 +1160,48 @@
             </w:r>
             <w:r>
               <w:rPr>
-                <w:rFonts w:ascii="Calibri" w:hAnsi="Calibri" w:cs="Calibri"/>
-                <w:sz w:val="22"/>
-                <w:szCs w:val="20"/>
-              </w:rPr>
-              <w:t xml:space="preserve"> A desktop app that let users quickly jot down important tasks on their minds, then it assists the users in completing these tasks. Inspired by “Getting Things Done” by David Allen </w:t>
+                <w:rFonts w:ascii="Regencie" w:hAnsi="Regencie" w:cs="Calibri"/>
+                <w:sz w:val="22"/>
+                <w:szCs w:val="20"/>
+              </w:rPr>
+              <w:t xml:space="preserve"> A desktop app that let users quickly jot down important tasks on their minds, then it assists the users in completing these tasks. Inspired by </w:t>
+            </w:r>
+            <w:r>
+              <w:rPr>
+                <w:sz w:val="22"/>
+                <w:szCs w:val="20"/>
+              </w:rPr>
+              <w:t>“</w:t>
+            </w:r>
+            <w:r>
+              <w:rPr>
+                <w:rFonts w:ascii="Regencie" w:hAnsi="Regencie" w:cs="Calibri"/>
+                <w:sz w:val="22"/>
+                <w:szCs w:val="20"/>
+              </w:rPr>
+              <w:t>Getting Things Done</w:t>
+            </w:r>
+            <w:r>
+              <w:rPr>
+                <w:sz w:val="22"/>
+                <w:szCs w:val="20"/>
+              </w:rPr>
+              <w:t>”</w:t>
+            </w:r>
+            <w:r>
+              <w:rPr>
+                <w:rFonts w:ascii="Regencie" w:hAnsi="Regencie" w:cs="Calibri"/>
+                <w:sz w:val="22"/>
+                <w:szCs w:val="20"/>
+              </w:rPr>
+              <w:t xml:space="preserve"> by David Allen </w:t>
             </w:r>
           </w:p>
           <w:p>
             <w:pPr>
               <w:ind w:left="252"/>
               <w:rPr>
-                <w:rFonts w:ascii="Calibri" w:hAnsi="Calibri" w:cs="Calibri"/>
+                <w:rFonts w:ascii="Regencie" w:hAnsi="Regencie" w:cs="Calibri"/>
                 <w:i/>
                 <w:sz w:val="22"/>
                 <w:szCs w:val="20"/>
@@ -1124,13 +1209,24 @@
             </w:pPr>
             <w:r>
               <w:rPr>
-                <w:rFonts w:ascii="Calibri" w:hAnsi="Calibri" w:cs="Calibri"/>
+                <w:rFonts w:ascii="Regencie" w:hAnsi="Regencie" w:cs="Calibri"/>
                 <w:i/>
                 <w:sz w:val="22"/>
                 <w:szCs w:val="20"/>
               </w:rPr>
               <w:t>Java. Eclipse IDE.</w:t>
             </w:r>
+          </w:p>
+          <w:p>
+            <w:pPr>
+              <w:ind w:left="252"/>
+              <w:rPr>
+                <w:rFonts w:ascii="Regencie" w:hAnsi="Regencie" w:cs="Calibri"/>
+                <w:i/>
+                <w:sz w:val="22"/>
+                <w:szCs w:val="20"/>
+              </w:rPr>
+            </w:pPr>
           </w:p>
           <w:p>
             <w:pPr>
@@ -1143,7 +1239,7 @@
               </w:tabs>
               <w:ind w:left="252" w:hanging="180"/>
               <w:rPr>
-                <w:rFonts w:ascii="Calibri" w:hAnsi="Calibri" w:cs="Calibri"/>
+                <w:rFonts w:ascii="Regencie" w:hAnsi="Regencie" w:cs="Calibri"/>
                 <w:sz w:val="4"/>
                 <w:szCs w:val="2"/>
               </w:rPr>
@@ -1151,7 +1247,7 @@
             <w:proofErr w:type="spellStart"/>
             <w:r>
               <w:rPr>
-                <w:rFonts w:ascii="Calibri" w:hAnsi="Calibri" w:cs="Calibri"/>
+                <w:rFonts w:ascii="Regencie" w:hAnsi="Regencie" w:cs="Calibri"/>
                 <w:b/>
                 <w:sz w:val="22"/>
                 <w:szCs w:val="20"/>
@@ -1161,7 +1257,7 @@
             <w:proofErr w:type="spellEnd"/>
             <w:r>
               <w:rPr>
-                <w:rFonts w:ascii="Calibri" w:hAnsi="Calibri" w:cs="Calibri"/>
+                <w:rFonts w:ascii="Regencie" w:hAnsi="Regencie" w:cs="Calibri"/>
                 <w:b/>
                 <w:sz w:val="22"/>
                 <w:szCs w:val="20"/>
@@ -1170,31 +1266,30 @@
             </w:r>
             <w:r>
               <w:rPr>
-                <w:rFonts w:ascii="Calibri" w:hAnsi="Calibri" w:cs="Calibri"/>
-                <w:sz w:val="22"/>
-                <w:szCs w:val="20"/>
-              </w:rPr>
-              <w:t>(</w:t>
-            </w:r>
-            <w:r>
-              <w:rPr>
-                <w:rFonts w:ascii="Calibri" w:hAnsi="Calibri" w:cs="Calibri"/>
-                <w:sz w:val="22"/>
-                <w:szCs w:val="20"/>
-              </w:rPr>
-              <w:t>Jan 2016 – Apr 2016</w:t>
-            </w:r>
-            <w:r>
-              <w:rPr>
-                <w:rFonts w:ascii="Calibri" w:hAnsi="Calibri" w:cs="Calibri"/>
-                <w:sz w:val="22"/>
-                <w:szCs w:val="20"/>
-              </w:rPr>
-              <w:t>)</w:t>
-            </w:r>
-            <w:r>
-              <w:rPr>
-                <w:rFonts w:ascii="Calibri" w:hAnsi="Calibri" w:cs="Calibri"/>
+                <w:rFonts w:ascii="Regencie" w:hAnsi="Regencie" w:cs="Calibri"/>
+                <w:sz w:val="22"/>
+                <w:szCs w:val="20"/>
+              </w:rPr>
+              <w:t xml:space="preserve">(Jan 2016 </w:t>
+            </w:r>
+            <w:r>
+              <w:rPr>
+                <w:sz w:val="22"/>
+                <w:szCs w:val="20"/>
+              </w:rPr>
+              <w:t>–</w:t>
+            </w:r>
+            <w:r>
+              <w:rPr>
+                <w:rFonts w:ascii="Regencie" w:hAnsi="Regencie" w:cs="Calibri"/>
+                <w:sz w:val="22"/>
+                <w:szCs w:val="20"/>
+              </w:rPr>
+              <w:t xml:space="preserve"> Apr 2016)</w:t>
+            </w:r>
+            <w:r>
+              <w:rPr>
+                <w:rFonts w:ascii="Regencie" w:hAnsi="Regencie" w:cs="Calibri"/>
                 <w:sz w:val="22"/>
                 <w:szCs w:val="20"/>
               </w:rPr>
@@ -1202,7 +1297,7 @@
             </w:r>
             <w:r>
               <w:rPr>
-                <w:rFonts w:ascii="Calibri" w:hAnsi="Calibri" w:cs="Calibri"/>
+                <w:rFonts w:ascii="Regencie" w:hAnsi="Regencie" w:cs="Calibri"/>
                 <w:sz w:val="22"/>
                 <w:szCs w:val="20"/>
               </w:rPr>
@@ -1210,32 +1305,85 @@
             </w:r>
             <w:r>
               <w:rPr>
-                <w:rFonts w:ascii="Calibri" w:hAnsi="Calibri" w:cs="Calibri"/>
-                <w:sz w:val="22"/>
-                <w:szCs w:val="20"/>
-              </w:rPr>
-              <w:t xml:space="preserve">A loyalty point system for Ginger’s Restaurant. </w:t>
+                <w:rFonts w:ascii="Regencie" w:hAnsi="Regencie" w:cs="Calibri"/>
+                <w:sz w:val="22"/>
+                <w:szCs w:val="20"/>
+              </w:rPr>
+              <w:t>A</w:t>
+            </w:r>
+            <w:r>
+              <w:rPr>
+                <w:rFonts w:ascii="Regencie" w:hAnsi="Regencie" w:cs="Calibri"/>
+                <w:sz w:val="22"/>
+                <w:szCs w:val="20"/>
+              </w:rPr>
+              <w:t>n online</w:t>
+            </w:r>
+            <w:r>
+              <w:rPr>
+                <w:rFonts w:ascii="Regencie" w:hAnsi="Regencie" w:cs="Calibri"/>
+                <w:sz w:val="22"/>
+                <w:szCs w:val="20"/>
+              </w:rPr>
+              <w:t xml:space="preserve"> loyalty point system for Ginger</w:t>
+            </w:r>
+            <w:r>
+              <w:rPr>
+                <w:sz w:val="22"/>
+                <w:szCs w:val="20"/>
+              </w:rPr>
+              <w:t>’</w:t>
+            </w:r>
+            <w:r>
+              <w:rPr>
+                <w:rFonts w:ascii="Regencie" w:hAnsi="Regencie" w:cs="Calibri"/>
+                <w:sz w:val="22"/>
+                <w:szCs w:val="20"/>
+              </w:rPr>
+              <w:t xml:space="preserve">s Restaurant. </w:t>
             </w:r>
           </w:p>
           <w:p>
             <w:pPr>
               <w:ind w:left="252"/>
               <w:rPr>
-                <w:rFonts w:ascii="Calibri" w:hAnsi="Calibri" w:cs="Calibri"/>
+                <w:rFonts w:ascii="Regencie" w:hAnsi="Regencie" w:cs="Calibri"/>
+                <w:i/>
+                <w:sz w:val="22"/>
+                <w:szCs w:val="20"/>
+              </w:rPr>
+            </w:pPr>
+            <w:r>
+              <w:rPr>
+                <w:rFonts w:ascii="Regencie" w:hAnsi="Regencie" w:cs="Calibri"/>
+                <w:i/>
+                <w:sz w:val="22"/>
+                <w:szCs w:val="20"/>
+              </w:rPr>
+              <w:t>HTML &amp; CSS. jQuery. JDBC Connector. MySQL. Vagrant. Spring MVC. Review Board.</w:t>
+            </w:r>
+          </w:p>
+          <w:p>
+            <w:pPr>
+              <w:ind w:left="252"/>
+              <w:rPr>
+                <w:rFonts w:ascii="Regencie" w:hAnsi="Regencie" w:cs="Calibri"/>
+                <w:i/>
+                <w:sz w:val="22"/>
+                <w:szCs w:val="20"/>
+              </w:rPr>
+            </w:pPr>
+          </w:p>
+          <w:p>
+            <w:pPr>
+              <w:ind w:left="252"/>
+              <w:rPr>
+                <w:rFonts w:ascii="Regencie" w:hAnsi="Regencie" w:cs="Calibri"/>
                 <w:i/>
                 <w:sz w:val="4"/>
                 <w:szCs w:val="2"/>
               </w:rPr>
             </w:pPr>
-            <w:r>
-              <w:rPr>
-                <w:rFonts w:ascii="Calibri" w:hAnsi="Calibri" w:cs="Calibri"/>
-                <w:i/>
-                <w:sz w:val="22"/>
-                <w:szCs w:val="20"/>
-              </w:rPr>
-              <w:t>HTML &amp; CSS. jQuery. JDBC Connector. MySQL. Vagrant. Spring MVC. Review Board.</w:t>
-            </w:r>
           </w:p>
           <w:p>
             <w:pPr>
@@ -1248,14 +1396,14 @@
               </w:tabs>
               <w:ind w:left="252" w:hanging="180"/>
               <w:rPr>
-                <w:rFonts w:ascii="Calibri" w:hAnsi="Calibri" w:cs="Calibri"/>
-                <w:sz w:val="22"/>
-                <w:szCs w:val="20"/>
-              </w:rPr>
-            </w:pPr>
-            <w:r>
-              <w:rPr>
-                <w:rFonts w:ascii="Calibri" w:hAnsi="Calibri" w:cs="Calibri"/>
+                <w:rFonts w:ascii="Regencie" w:hAnsi="Regencie" w:cs="Calibri"/>
+                <w:sz w:val="22"/>
+                <w:szCs w:val="20"/>
+              </w:rPr>
+            </w:pPr>
+            <w:r>
+              <w:rPr>
+                <w:rFonts w:ascii="Regencie" w:hAnsi="Regencie" w:cs="Calibri"/>
                 <w:b/>
                 <w:sz w:val="22"/>
                 <w:szCs w:val="20"/>
@@ -1264,7 +1412,6 @@
             </w:r>
             <w:r>
               <w:rPr>
-                <w:rFonts w:ascii="Calibri" w:hAnsi="Calibri" w:cs="Calibri"/>
                 <w:b/>
                 <w:sz w:val="22"/>
                 <w:szCs w:val="20"/>
@@ -1274,7 +1421,7 @@
             <w:proofErr w:type="spellStart"/>
             <w:r>
               <w:rPr>
-                <w:rFonts w:ascii="Calibri" w:hAnsi="Calibri" w:cs="Calibri"/>
+                <w:rFonts w:ascii="Regencie" w:hAnsi="Regencie" w:cs="Calibri"/>
                 <w:b/>
                 <w:sz w:val="22"/>
                 <w:szCs w:val="20"/>
@@ -1283,7 +1430,7 @@
             </w:r>
             <w:r>
               <w:rPr>
-                <w:rFonts w:ascii="Calibri" w:hAnsi="Calibri" w:cs="Calibri"/>
+                <w:rFonts w:ascii="Regencie" w:hAnsi="Regencie" w:cs="Calibri"/>
                 <w:b/>
                 <w:sz w:val="22"/>
                 <w:szCs w:val="20"/>
@@ -1292,7 +1439,7 @@
             </w:r>
             <w:r>
               <w:rPr>
-                <w:rFonts w:ascii="Calibri" w:hAnsi="Calibri" w:cs="Calibri"/>
+                <w:rFonts w:ascii="Regencie" w:hAnsi="Regencie" w:cs="Calibri"/>
                 <w:b/>
                 <w:sz w:val="22"/>
                 <w:szCs w:val="20"/>
@@ -1302,40 +1449,32 @@
             <w:proofErr w:type="spellEnd"/>
             <w:r>
               <w:rPr>
-                <w:rFonts w:ascii="Calibri" w:hAnsi="Calibri" w:cs="Calibri"/>
-                <w:b/>
-                <w:sz w:val="22"/>
-                <w:szCs w:val="20"/>
-              </w:rPr>
-              <w:t xml:space="preserve">” </w:t>
-            </w:r>
-            <w:r>
-              <w:rPr>
-                <w:rFonts w:ascii="Calibri" w:hAnsi="Calibri" w:cs="Calibri"/>
-                <w:sz w:val="22"/>
-                <w:szCs w:val="20"/>
-              </w:rPr>
-              <w:t>(</w:t>
-            </w:r>
-            <w:r>
-              <w:rPr>
-                <w:rFonts w:ascii="Calibri" w:hAnsi="Calibri" w:cs="Calibri"/>
-                <w:sz w:val="22"/>
-                <w:szCs w:val="20"/>
-              </w:rPr>
-              <w:t>Nov 2015</w:t>
-            </w:r>
-            <w:r>
-              <w:rPr>
-                <w:rFonts w:ascii="Calibri" w:hAnsi="Calibri" w:cs="Calibri"/>
-                <w:sz w:val="22"/>
-                <w:szCs w:val="20"/>
-              </w:rPr>
-              <w:t>)</w:t>
-            </w:r>
-            <w:r>
-              <w:rPr>
-                <w:rFonts w:ascii="Calibri" w:hAnsi="Calibri" w:cs="Calibri"/>
+                <w:b/>
+                <w:sz w:val="22"/>
+                <w:szCs w:val="20"/>
+              </w:rPr>
+              <w:t>”</w:t>
+            </w:r>
+            <w:r>
+              <w:rPr>
+                <w:rFonts w:ascii="Regencie" w:hAnsi="Regencie" w:cs="Calibri"/>
+                <w:b/>
+                <w:sz w:val="22"/>
+                <w:szCs w:val="20"/>
+              </w:rPr>
+              <w:t xml:space="preserve"> </w:t>
+            </w:r>
+            <w:r>
+              <w:rPr>
+                <w:rFonts w:ascii="Regencie" w:hAnsi="Regencie" w:cs="Calibri"/>
+                <w:sz w:val="22"/>
+                <w:szCs w:val="20"/>
+              </w:rPr>
+              <w:t>(Nov 2015)</w:t>
+            </w:r>
+            <w:r>
+              <w:rPr>
+                <w:rFonts w:ascii="Regencie" w:hAnsi="Regencie" w:cs="Calibri"/>
                 <w:sz w:val="22"/>
                 <w:szCs w:val="20"/>
               </w:rPr>
@@ -1343,7 +1482,7 @@
             </w:r>
             <w:r>
               <w:rPr>
-                <w:rFonts w:ascii="Calibri" w:hAnsi="Calibri" w:cs="Calibri"/>
+                <w:rFonts w:ascii="Regencie" w:hAnsi="Regencie" w:cs="Calibri"/>
                 <w:sz w:val="22"/>
                 <w:szCs w:val="20"/>
               </w:rPr>
@@ -1351,7 +1490,7 @@
             </w:r>
             <w:r>
               <w:rPr>
-                <w:rFonts w:ascii="Calibri" w:hAnsi="Calibri" w:cs="Calibri"/>
+                <w:rFonts w:ascii="Regencie" w:hAnsi="Regencie" w:cs="Calibri"/>
                 <w:sz w:val="22"/>
                 <w:szCs w:val="20"/>
               </w:rPr>
@@ -1359,7 +1498,7 @@
             </w:r>
             <w:r>
               <w:rPr>
-                <w:rFonts w:ascii="Calibri" w:hAnsi="Calibri" w:cs="Calibri"/>
+                <w:rFonts w:ascii="Regencie" w:hAnsi="Regencie" w:cs="Calibri"/>
                 <w:sz w:val="22"/>
                 <w:szCs w:val="20"/>
               </w:rPr>
@@ -1370,7 +1509,7 @@
             <w:pPr>
               <w:ind w:left="252"/>
               <w:rPr>
-                <w:rFonts w:ascii="Calibri" w:hAnsi="Calibri" w:cs="Calibri"/>
+                <w:rFonts w:ascii="Regencie" w:hAnsi="Regencie" w:cs="Calibri"/>
                 <w:i/>
                 <w:sz w:val="22"/>
                 <w:szCs w:val="20"/>
@@ -1378,51 +1517,44 @@
             </w:pPr>
             <w:r>
               <w:rPr>
-                <w:rFonts w:ascii="Calibri" w:hAnsi="Calibri" w:cs="Calibri"/>
+                <w:rFonts w:ascii="Regencie" w:hAnsi="Regencie" w:cs="Calibri"/>
                 <w:i/>
                 <w:sz w:val="22"/>
                 <w:szCs w:val="20"/>
               </w:rPr>
-              <w:t>C++</w:t>
-            </w:r>
-            <w:r>
-              <w:rPr>
-                <w:rFonts w:ascii="Calibri" w:hAnsi="Calibri" w:cs="Calibri"/>
+              <w:t xml:space="preserve">C++. </w:t>
+            </w:r>
+            <w:proofErr w:type="spellStart"/>
+            <w:r>
+              <w:rPr>
+                <w:rFonts w:ascii="Regencie" w:hAnsi="Regencie" w:cs="Calibri"/>
                 <w:i/>
                 <w:sz w:val="22"/>
                 <w:szCs w:val="20"/>
               </w:rPr>
+              <w:t>RobotC</w:t>
+            </w:r>
+            <w:proofErr w:type="spellEnd"/>
+            <w:r>
+              <w:rPr>
+                <w:rFonts w:ascii="Regencie" w:hAnsi="Regencie" w:cs="Calibri"/>
+                <w:i/>
+                <w:sz w:val="22"/>
+                <w:szCs w:val="20"/>
+              </w:rPr>
               <w:t xml:space="preserve">. </w:t>
             </w:r>
-            <w:proofErr w:type="spellStart"/>
-            <w:r>
-              <w:rPr>
-                <w:rFonts w:ascii="Calibri" w:hAnsi="Calibri" w:cs="Calibri"/>
+          </w:p>
+          <w:p>
+            <w:pPr>
+              <w:ind w:left="252"/>
+              <w:rPr>
+                <w:rFonts w:ascii="Regencie" w:hAnsi="Regencie" w:cs="Calibri"/>
                 <w:i/>
                 <w:sz w:val="22"/>
                 <w:szCs w:val="20"/>
               </w:rPr>
-              <w:t>RobotC</w:t>
-            </w:r>
-            <w:proofErr w:type="spellEnd"/>
-            <w:r>
-              <w:rPr>
-                <w:rFonts w:ascii="Calibri" w:hAnsi="Calibri" w:cs="Calibri"/>
-                <w:i/>
-                <w:sz w:val="22"/>
-                <w:szCs w:val="20"/>
-              </w:rPr>
-              <w:t>.</w:t>
-            </w:r>
-            <w:r>
-              <w:rPr>
-                <w:rFonts w:ascii="Calibri" w:hAnsi="Calibri" w:cs="Calibri"/>
-                <w:i/>
-                <w:sz w:val="22"/>
-                <w:szCs w:val="20"/>
-              </w:rPr>
-              <w:t xml:space="preserve"> </w:t>
-            </w:r>
+            </w:pPr>
           </w:p>
           <w:p>
             <w:pPr>
@@ -1435,7 +1567,7 @@
               </w:tabs>
               <w:ind w:left="252" w:hanging="180"/>
               <w:rPr>
-                <w:rFonts w:ascii="Calibri" w:hAnsi="Calibri" w:cs="Calibri"/>
+                <w:rFonts w:ascii="Regencie" w:hAnsi="Regencie" w:cs="Calibri"/>
                 <w:i/>
                 <w:sz w:val="14"/>
                 <w:szCs w:val="14"/>
@@ -1444,7 +1576,7 @@
             <w:proofErr w:type="spellStart"/>
             <w:r>
               <w:rPr>
-                <w:rFonts w:ascii="Calibri" w:hAnsi="Calibri" w:cs="Calibri"/>
+                <w:rFonts w:ascii="Regencie" w:hAnsi="Regencie" w:cs="Calibri"/>
                 <w:b/>
                 <w:sz w:val="22"/>
                 <w:szCs w:val="20"/>
@@ -1454,7 +1586,7 @@
             <w:proofErr w:type="spellEnd"/>
             <w:r>
               <w:rPr>
-                <w:rFonts w:ascii="Calibri" w:hAnsi="Calibri" w:cs="Calibri"/>
+                <w:rFonts w:ascii="Regencie" w:hAnsi="Regencie" w:cs="Calibri"/>
                 <w:b/>
                 <w:sz w:val="22"/>
                 <w:szCs w:val="20"/>
@@ -1463,7 +1595,7 @@
             </w:r>
             <w:r>
               <w:rPr>
-                <w:rFonts w:ascii="Calibri" w:hAnsi="Calibri" w:cs="Calibri"/>
+                <w:rFonts w:ascii="Regencie" w:hAnsi="Regencie" w:cs="Calibri"/>
                 <w:sz w:val="22"/>
                 <w:szCs w:val="20"/>
               </w:rPr>
@@ -1471,7 +1603,7 @@
             </w:r>
             <w:r>
               <w:rPr>
-                <w:rFonts w:ascii="Calibri" w:hAnsi="Calibri" w:cs="Calibri"/>
+                <w:rFonts w:ascii="Regencie" w:hAnsi="Regencie" w:cs="Calibri"/>
                 <w:sz w:val="22"/>
                 <w:szCs w:val="20"/>
               </w:rPr>
@@ -1479,7 +1611,7 @@
             </w:r>
             <w:r>
               <w:rPr>
-                <w:rFonts w:ascii="Calibri" w:hAnsi="Calibri" w:cs="Calibri"/>
+                <w:rFonts w:ascii="Regencie" w:hAnsi="Regencie" w:cs="Calibri"/>
                 <w:sz w:val="22"/>
                 <w:szCs w:val="20"/>
               </w:rPr>
@@ -1487,7 +1619,7 @@
             </w:r>
             <w:r>
               <w:rPr>
-                <w:rFonts w:ascii="Calibri" w:hAnsi="Calibri" w:cs="Calibri"/>
+                <w:rFonts w:ascii="Regencie" w:hAnsi="Regencie" w:cs="Calibri"/>
                 <w:sz w:val="22"/>
                 <w:szCs w:val="20"/>
               </w:rPr>
@@ -1495,64 +1627,80 @@
             </w:r>
             <w:r>
               <w:rPr>
-                <w:rFonts w:ascii="Calibri" w:hAnsi="Calibri" w:cs="Calibri"/>
-                <w:sz w:val="22"/>
-                <w:szCs w:val="20"/>
-              </w:rPr>
-              <w:t xml:space="preserve">that controls battery flow of a Windows mobile device. </w:t>
+                <w:rFonts w:ascii="Regencie" w:hAnsi="Regencie" w:cs="Calibri"/>
+                <w:sz w:val="22"/>
+                <w:szCs w:val="20"/>
+              </w:rPr>
+              <w:t xml:space="preserve">that controls battery flow </w:t>
+            </w:r>
+            <w:r>
+              <w:rPr>
+                <w:rFonts w:ascii="Regencie" w:hAnsi="Regencie" w:cs="Calibri"/>
+                <w:sz w:val="22"/>
+                <w:szCs w:val="20"/>
+              </w:rPr>
+              <w:t xml:space="preserve">to </w:t>
+            </w:r>
+            <w:r>
+              <w:rPr>
+                <w:rFonts w:ascii="Regencie" w:hAnsi="Regencie" w:cs="Calibri"/>
+                <w:sz w:val="22"/>
+                <w:szCs w:val="20"/>
+              </w:rPr>
+              <w:t xml:space="preserve">a Windows mobile device. </w:t>
             </w:r>
           </w:p>
           <w:p>
             <w:pPr>
               <w:ind w:left="252"/>
               <w:rPr>
-                <w:rFonts w:ascii="Calibri" w:hAnsi="Calibri" w:cs="Calibri"/>
+                <w:rFonts w:ascii="Regencie" w:hAnsi="Regencie" w:cs="Calibri"/>
                 <w:i/>
+                <w:sz w:val="22"/>
+                <w:szCs w:val="20"/>
+              </w:rPr>
+            </w:pPr>
+            <w:r>
+              <w:rPr>
+                <w:rFonts w:ascii="Regencie" w:hAnsi="Regencie" w:cs="Calibri"/>
+                <w:i/>
+                <w:sz w:val="22"/>
+                <w:szCs w:val="20"/>
+              </w:rPr>
+              <w:t xml:space="preserve">Linux. </w:t>
+            </w:r>
+            <w:r>
+              <w:rPr>
+                <w:rFonts w:ascii="Regencie" w:hAnsi="Regencie" w:cs="Calibri"/>
+                <w:i/>
+                <w:sz w:val="22"/>
+                <w:szCs w:val="20"/>
+              </w:rPr>
+              <w:t>C#. Visual Studio</w:t>
+            </w:r>
+            <w:r>
+              <w:rPr>
+                <w:rFonts w:ascii="Regencie" w:hAnsi="Regencie" w:cs="Calibri"/>
+                <w:i/>
+                <w:sz w:val="22"/>
+                <w:szCs w:val="20"/>
+              </w:rPr>
+              <w:t>.</w:t>
+            </w:r>
+          </w:p>
+          <w:p>
+            <w:pPr>
+              <w:ind w:left="252"/>
+              <w:rPr>
+                <w:rFonts w:ascii="Regencie" w:hAnsi="Regencie" w:cs="Calibri"/>
                 <w:sz w:val="14"/>
                 <w:szCs w:val="14"/>
               </w:rPr>
             </w:pPr>
-            <w:r>
-              <w:rPr>
-                <w:rFonts w:ascii="Calibri" w:hAnsi="Calibri" w:cs="Calibri"/>
-                <w:i/>
-                <w:sz w:val="22"/>
-                <w:szCs w:val="20"/>
-              </w:rPr>
-              <w:t xml:space="preserve">Linux. </w:t>
-            </w:r>
-            <w:proofErr w:type="spellStart"/>
-            <w:r>
-              <w:rPr>
-                <w:rFonts w:ascii="Calibri" w:hAnsi="Calibri" w:cs="Calibri"/>
-                <w:i/>
-                <w:sz w:val="22"/>
-                <w:szCs w:val="20"/>
-              </w:rPr>
-              <w:t>Github</w:t>
-            </w:r>
-            <w:proofErr w:type="spellEnd"/>
-            <w:r>
-              <w:rPr>
-                <w:rFonts w:ascii="Calibri" w:hAnsi="Calibri" w:cs="Calibri"/>
-                <w:i/>
-                <w:sz w:val="22"/>
-                <w:szCs w:val="20"/>
-              </w:rPr>
-              <w:t>.</w:t>
-            </w:r>
-            <w:r>
-              <w:rPr>
-                <w:rFonts w:ascii="Calibri" w:hAnsi="Calibri" w:cs="Calibri"/>
-                <w:i/>
-                <w:sz w:val="22"/>
-                <w:szCs w:val="20"/>
-              </w:rPr>
-              <w:t xml:space="preserve"> C#. Visual Studio</w:t>
-            </w:r>
           </w:p>
         </w:tc>
       </w:tr>
+      <w:bookmarkEnd w:id="0"/>
       <w:tr>
         <w:tc>
           <w:tcPr>
@@ -1562,43 +1710,23 @@
           <w:p>
             <w:pPr>
               <w:rPr>
-                <w:rFonts w:ascii="Calibri" w:hAnsi="Calibri" w:cs="Calibri"/>
+                <w:rFonts w:ascii="Regencie" w:hAnsi="Regencie" w:cs="Calibri"/>
                 <w:b/>
                 <w:smallCaps/>
                 <w:spacing w:val="86"/>
-                <w:sz w:val="22"/>
-                <w:szCs w:val="22"/>
-              </w:rPr>
-            </w:pPr>
-            <w:r>
-              <w:rPr>
-                <w:rFonts w:ascii="Calibri" w:hAnsi="Calibri" w:cs="Calibri"/>
+                <w:sz w:val="32"/>
+                <w:szCs w:val="32"/>
+              </w:rPr>
+            </w:pPr>
+            <w:r>
+              <w:rPr>
+                <w:rFonts w:ascii="Regencie" w:hAnsi="Regencie" w:cs="Calibri"/>
                 <w:b/>
                 <w:smallCaps/>
-                <w:sz w:val="22"/>
-                <w:szCs w:val="22"/>
-              </w:rPr>
-              <w:t>Additional</w:t>
-            </w:r>
-            <w:r>
-              <w:rPr>
-                <w:rFonts w:ascii="Calibri" w:hAnsi="Calibri" w:cs="Calibri"/>
-                <w:b/>
-                <w:smallCaps/>
-                <w:sz w:val="22"/>
-                <w:szCs w:val="22"/>
-              </w:rPr>
-              <w:t xml:space="preserve"> Experience</w:t>
-            </w:r>
-            <w:r>
-              <w:rPr>
-                <w:rFonts w:ascii="Calibri" w:hAnsi="Calibri" w:cs="Calibri"/>
-                <w:b/>
-                <w:smallCaps/>
-                <w:sz w:val="22"/>
-                <w:szCs w:val="22"/>
-              </w:rPr>
-              <w:t xml:space="preserve"> and Awards</w:t>
+                <w:sz w:val="28"/>
+                <w:szCs w:val="32"/>
+              </w:rPr>
+              <w:t>Additional Experience and Awards</w:t>
             </w:r>
           </w:p>
         </w:tc>
@@ -1616,13 +1744,13 @@
             <w:pPr>
               <w:pStyle w:val="Achievement"/>
               <w:rPr>
-                <w:rFonts w:ascii="Calibri" w:hAnsi="Calibri" w:cs="Calibri"/>
-                <w:sz w:val="22"/>
-              </w:rPr>
-            </w:pPr>
-            <w:r>
-              <w:rPr>
-                <w:rFonts w:ascii="Calibri" w:hAnsi="Calibri" w:cs="Calibri"/>
+                <w:rFonts w:ascii="Regencie" w:hAnsi="Regencie" w:cs="Calibri"/>
+                <w:sz w:val="22"/>
+              </w:rPr>
+            </w:pPr>
+            <w:r>
+              <w:rPr>
+                <w:rFonts w:ascii="Regencie" w:hAnsi="Regencie" w:cs="Calibri"/>
                 <w:b/>
                 <w:sz w:val="22"/>
               </w:rPr>
@@ -1630,7 +1758,7 @@
             </w:r>
             <w:r>
               <w:rPr>
-                <w:rFonts w:ascii="Calibri" w:hAnsi="Calibri" w:cs="Calibri"/>
+                <w:rFonts w:ascii="Regencie" w:hAnsi="Regencie" w:cs="Calibri"/>
                 <w:b/>
                 <w:sz w:val="22"/>
               </w:rPr>
@@ -1638,7 +1766,7 @@
             </w:r>
             <w:r>
               <w:rPr>
-                <w:rFonts w:ascii="Calibri" w:hAnsi="Calibri" w:cs="Calibri"/>
+                <w:rFonts w:ascii="Regencie" w:hAnsi="Regencie" w:cs="Calibri"/>
                 <w:b/>
                 <w:sz w:val="22"/>
               </w:rPr>
@@ -1646,7 +1774,7 @@
             </w:r>
             <w:r>
               <w:rPr>
-                <w:rFonts w:ascii="Calibri" w:hAnsi="Calibri" w:cs="Calibri"/>
+                <w:rFonts w:ascii="Regencie" w:hAnsi="Regencie" w:cs="Calibri"/>
                 <w:b/>
                 <w:sz w:val="22"/>
               </w:rPr>
@@ -1654,7 +1782,7 @@
             </w:r>
             <w:r>
               <w:rPr>
-                <w:rFonts w:ascii="Calibri" w:hAnsi="Calibri" w:cs="Calibri"/>
+                <w:rFonts w:ascii="Regencie" w:hAnsi="Regencie" w:cs="Calibri"/>
                 <w:b/>
                 <w:sz w:val="22"/>
               </w:rPr>
@@ -1662,7 +1790,7 @@
             </w:r>
             <w:r>
               <w:rPr>
-                <w:rFonts w:ascii="Calibri" w:hAnsi="Calibri" w:cs="Calibri"/>
+                <w:rFonts w:ascii="Regencie" w:hAnsi="Regencie" w:cs="Calibri"/>
                 <w:sz w:val="22"/>
               </w:rPr>
               <w:t>Admission average of above 95%.</w:t>
@@ -1671,8 +1799,12 @@
           <w:p>
             <w:pPr>
               <w:pStyle w:val="Achievement"/>
-              <w:rPr>
-                <w:rFonts w:ascii="Calibri" w:hAnsi="Calibri" w:cs="Calibri"/>
+              <w:numPr>
+                <w:ilvl w:val="0"/>
+                <w:numId w:val="0"/>
+              </w:numPr>
+              <w:rPr>
+                <w:rFonts w:ascii="Regencie" w:hAnsi="Regencie" w:cs="Calibri"/>
                 <w:sz w:val="22"/>
               </w:rPr>
             </w:pPr>
@@ -1697,15 +1829,15 @@
               </w:numPr>
               <w:ind w:left="252" w:hanging="180"/>
               <w:rPr>
-                <w:rFonts w:ascii="Calibri" w:hAnsi="Calibri" w:cs="Calibri"/>
-                <w:sz w:val="22"/>
-              </w:rPr>
-            </w:pPr>
-            <w:r>
-              <w:rPr>
-                <w:rFonts w:ascii="Calibri" w:hAnsi="Calibri" w:cs="Calibri"/>
-                <w:b/>
-                <w:sz w:val="22"/>
+                <w:rFonts w:ascii="Regencie" w:hAnsi="Regencie" w:cs="Calibri"/>
+                <w:sz w:val="22"/>
+              </w:rPr>
+            </w:pPr>
+            <w:r>
+              <w:rPr>
+                <w:rFonts w:ascii="Regencie" w:hAnsi="Regencie" w:cs="Calibri"/>
+                <w:b/>
+                <w:sz w:val="28"/>
                 <w:szCs w:val="22"/>
               </w:rPr>
               <w:t>Languages and Technologies</w:t>
@@ -1726,21 +1858,91 @@
             <w:pPr>
               <w:pStyle w:val="Achievement"/>
               <w:rPr>
-                <w:rFonts w:ascii="Calibri" w:hAnsi="Calibri" w:cs="Calibri"/>
-                <w:sz w:val="22"/>
-              </w:rPr>
-            </w:pPr>
-            <w:r>
-              <w:rPr>
-                <w:rFonts w:ascii="Calibri" w:hAnsi="Calibri" w:cs="Calibri"/>
-                <w:sz w:val="22"/>
-              </w:rPr>
-              <w:t xml:space="preserve">Languages: C++, C#, Java, Python, PHP, MySQL, HTML &amp; CSS, JQuery, JavaScript, </w:t>
+                <w:rFonts w:ascii="Regencie" w:hAnsi="Regencie" w:cs="Calibri"/>
+                <w:sz w:val="22"/>
+              </w:rPr>
+            </w:pPr>
+            <w:r>
+              <w:rPr>
+                <w:rFonts w:ascii="Regencie" w:hAnsi="Regencie" w:cs="Calibri"/>
+                <w:sz w:val="22"/>
+              </w:rPr>
+              <w:t>Languages: Python</w:t>
+            </w:r>
+            <w:r>
+              <w:rPr>
+                <w:rFonts w:ascii="Regencie" w:hAnsi="Regencie" w:cs="Calibri"/>
+                <w:sz w:val="22"/>
+              </w:rPr>
+              <w:t xml:space="preserve">, </w:t>
+            </w:r>
+            <w:r>
+              <w:rPr>
+                <w:rFonts w:ascii="Regencie" w:hAnsi="Regencie" w:cs="Calibri"/>
+                <w:sz w:val="22"/>
+              </w:rPr>
+              <w:t xml:space="preserve">Java, </w:t>
+            </w:r>
+            <w:r>
+              <w:rPr>
+                <w:rFonts w:ascii="Regencie" w:hAnsi="Regencie" w:cs="Calibri"/>
+                <w:sz w:val="22"/>
+              </w:rPr>
+              <w:t>C++,</w:t>
+            </w:r>
+            <w:r>
+              <w:rPr>
+                <w:rFonts w:ascii="Regencie" w:hAnsi="Regencie" w:cs="Calibri"/>
+                <w:sz w:val="22"/>
+              </w:rPr>
+              <w:t xml:space="preserve"> </w:t>
+            </w:r>
+            <w:r>
+              <w:rPr>
+                <w:rFonts w:ascii="Regencie" w:hAnsi="Regencie" w:cs="Calibri"/>
+                <w:sz w:val="22"/>
+              </w:rPr>
+              <w:t>C#</w:t>
+            </w:r>
+            <w:r>
+              <w:rPr>
+                <w:rFonts w:ascii="Regencie" w:hAnsi="Regencie" w:cs="Calibri"/>
+                <w:sz w:val="22"/>
+              </w:rPr>
+              <w:t>, PHP</w:t>
+            </w:r>
+          </w:p>
+          <w:p>
+            <w:pPr>
+              <w:pStyle w:val="Achievement"/>
+              <w:numPr>
+                <w:ilvl w:val="0"/>
+                <w:numId w:val="0"/>
+              </w:numPr>
+              <w:ind w:left="252"/>
+              <w:rPr>
+                <w:rFonts w:ascii="Regencie" w:hAnsi="Regencie" w:cs="Calibri"/>
+                <w:sz w:val="22"/>
+              </w:rPr>
+            </w:pPr>
+            <w:r>
+              <w:rPr>
+                <w:rFonts w:ascii="Regencie" w:hAnsi="Regencie" w:cs="Calibri"/>
+                <w:sz w:val="22"/>
+              </w:rPr>
+              <w:t xml:space="preserve">Other technologies: </w:t>
+            </w:r>
+            <w:r>
+              <w:rPr>
+                <w:rFonts w:ascii="Regencie" w:hAnsi="Regencie" w:cs="Calibri"/>
+                <w:sz w:val="22"/>
+              </w:rPr>
+              <w:t xml:space="preserve">MySQL, HTML &amp; CSS, JQuery, JavaScript, </w:t>
             </w:r>
             <w:proofErr w:type="spellStart"/>
             <w:r>
               <w:rPr>
-                <w:rFonts w:ascii="Calibri" w:hAnsi="Calibri" w:cs="Calibri"/>
+                <w:rFonts w:ascii="Regencie" w:hAnsi="Regencie" w:cs="Calibri"/>
                 <w:sz w:val="22"/>
               </w:rPr>
               <w:t>DrRacket</w:t>
@@ -1748,7 +1950,7 @@
             <w:proofErr w:type="spellEnd"/>
             <w:r>
               <w:rPr>
-                <w:rFonts w:ascii="Calibri" w:hAnsi="Calibri" w:cs="Calibri"/>
+                <w:rFonts w:ascii="Regencie" w:hAnsi="Regencie" w:cs="Calibri"/>
                 <w:sz w:val="22"/>
               </w:rPr>
               <w:t>, bash</w:t>
@@ -1758,28 +1960,42 @@
             <w:pPr>
               <w:pStyle w:val="Achievement"/>
               <w:rPr>
-                <w:rFonts w:ascii="Calibri" w:hAnsi="Calibri" w:cs="Calibri"/>
-                <w:sz w:val="22"/>
-              </w:rPr>
-            </w:pPr>
-            <w:r>
-              <w:rPr>
-                <w:rFonts w:ascii="Calibri" w:hAnsi="Calibri" w:cs="Calibri"/>
-                <w:sz w:val="22"/>
-              </w:rPr>
-              <w:t xml:space="preserve">Android Studio, </w:t>
-            </w:r>
-            <w:r>
-              <w:rPr>
-                <w:rFonts w:ascii="Calibri" w:hAnsi="Calibri" w:cs="Calibri"/>
-                <w:sz w:val="22"/>
-              </w:rPr>
-              <w:t xml:space="preserve">Visual Studio, Eclipse, NetBeans, Spring Tool Suite, VMware, </w:t>
+                <w:rFonts w:ascii="Regencie" w:hAnsi="Regencie" w:cs="Calibri"/>
+                <w:sz w:val="22"/>
+              </w:rPr>
+            </w:pPr>
+            <w:r>
+              <w:rPr>
+                <w:rFonts w:ascii="Regencie" w:hAnsi="Regencie" w:cs="Calibri"/>
+                <w:sz w:val="22"/>
+              </w:rPr>
+              <w:t xml:space="preserve">Tools: </w:t>
+            </w:r>
+            <w:r>
+              <w:rPr>
+                <w:rFonts w:ascii="Regencie" w:hAnsi="Regencie" w:cs="Calibri"/>
+                <w:sz w:val="22"/>
+              </w:rPr>
+              <w:t>Android Studio, Visual Studio,</w:t>
+            </w:r>
+            <w:r>
+              <w:rPr>
+                <w:rFonts w:ascii="Regencie" w:hAnsi="Regencie" w:cs="Calibri"/>
+                <w:sz w:val="22"/>
+              </w:rPr>
+              <w:t xml:space="preserve"> IntelliJ,</w:t>
+            </w:r>
+            <w:r>
+              <w:rPr>
+                <w:rFonts w:ascii="Regencie" w:hAnsi="Regencie" w:cs="Calibri"/>
+                <w:sz w:val="22"/>
+              </w:rPr>
+              <w:t xml:space="preserve"> Eclipse, NetBeans, Spring Tool Suite, VMware, </w:t>
             </w:r>
             <w:proofErr w:type="spellStart"/>
             <w:r>
               <w:rPr>
-                <w:rFonts w:ascii="Calibri" w:hAnsi="Calibri" w:cs="Calibri"/>
+                <w:rFonts w:ascii="Regencie" w:hAnsi="Regencie" w:cs="Calibri"/>
                 <w:sz w:val="22"/>
               </w:rPr>
               <w:t>SecureCRT</w:t>
@@ -1787,20 +2003,18 @@
             <w:proofErr w:type="spellEnd"/>
             <w:r>
               <w:rPr>
-                <w:rFonts w:ascii="Calibri" w:hAnsi="Calibri" w:cs="Calibri"/>
-                <w:sz w:val="22"/>
-              </w:rPr>
-              <w:t xml:space="preserve">, </w:t>
-            </w:r>
-            <w:proofErr w:type="spellStart"/>
-            <w:r>
-              <w:rPr>
-                <w:rFonts w:ascii="Calibri" w:hAnsi="Calibri" w:cs="Calibri"/>
-                <w:sz w:val="22"/>
-              </w:rPr>
-              <w:t>Git</w:t>
-            </w:r>
-            <w:proofErr w:type="spellEnd"/>
+                <w:rFonts w:ascii="Regencie" w:hAnsi="Regencie" w:cs="Calibri"/>
+                <w:sz w:val="22"/>
+              </w:rPr>
+              <w:t>, Git</w:t>
+            </w:r>
+            <w:r>
+              <w:rPr>
+                <w:rFonts w:ascii="Regencie" w:hAnsi="Regencie" w:cs="Calibri"/>
+                <w:sz w:val="22"/>
+              </w:rPr>
+              <w:t>Hub</w:t>
+            </w:r>
           </w:p>
         </w:tc>
       </w:tr>
@@ -1808,7 +2022,7 @@
     <w:p>
       <w:pPr>
         <w:rPr>
-          <w:rFonts w:ascii="Calibri" w:hAnsi="Calibri" w:cs="Calibri"/>
+          <w:rFonts w:ascii="Regencie" w:hAnsi="Regencie" w:cs="Calibri"/>
           <w:sz w:val="2"/>
           <w:szCs w:val="2"/>
         </w:rPr>

</xml_diff>